<commit_message>
feat: Safety Plan done
</commit_message>
<xml_diff>
--- a/Template_Files/01_SafetyPlan_LaneAssistance_Template.docx
+++ b/Template_Files/01_SafetyPlan_LaneAssistance_Template.docx
@@ -42,7 +42,7 @@
                     <pic:cNvPicPr preferRelativeResize="0"/>
                   </pic:nvPicPr>
                   <pic:blipFill>
-                    <a:blip r:embed="rId7"/>
+                    <a:blip r:embed="rId8"/>
                     <a:srcRect l="24000" r="25600"/>
                     <a:stretch>
                       <a:fillRect/>
@@ -90,7 +90,7 @@
                     <pic:cNvPicPr preferRelativeResize="0"/>
                   </pic:nvPicPr>
                   <pic:blipFill>
-                    <a:blip r:embed="rId8"/>
+                    <a:blip r:embed="rId9"/>
                     <a:srcRect/>
                     <a:stretch>
                       <a:fillRect/>
@@ -242,7 +242,7 @@
                     <pic:cNvPicPr preferRelativeResize="0"/>
                   </pic:nvPicPr>
                   <pic:blipFill>
-                    <a:blip r:embed="rId9"/>
+                    <a:blip r:embed="rId10"/>
                     <a:srcRect/>
                     <a:stretch>
                       <a:fillRect/>
@@ -311,7 +311,7 @@
         <w:spacing w:before="480" w:after="180" w:line="240" w:lineRule="auto"/>
         <w:contextualSpacing w:val="0"/>
       </w:pPr>
-      <w:bookmarkStart w:id="6" w:name="_Toc494919901"/>
+      <w:bookmarkStart w:id="6" w:name="_Toc495177781"/>
       <w:r>
         <w:lastRenderedPageBreak/>
         <w:t>Document history</w:t>
@@ -319,10 +319,7 @@
       <w:bookmarkEnd w:id="6"/>
     </w:p>
     <w:p/>
-    <w:p>
-      <w:bookmarkStart w:id="7" w:name="_GoBack"/>
-      <w:bookmarkEnd w:id="7"/>
-    </w:p>
+    <w:p/>
     <w:tbl>
       <w:tblPr>
         <w:tblStyle w:val="a"/>
@@ -370,16 +367,7 @@
                 <w:sz w:val="22"/>
                 <w:szCs w:val="22"/>
               </w:rPr>
-              <w:t>D</w:t>
-            </w:r>
-            <w:r>
-              <w:rPr>
-                <w:rFonts w:ascii="Calibri" w:eastAsia="Calibri" w:hAnsi="Calibri" w:cs="Calibri"/>
-                <w:b w:val="0"/>
-                <w:sz w:val="22"/>
-                <w:szCs w:val="22"/>
-              </w:rPr>
-              <w:t>ate</w:t>
+              <w:t>Date</w:t>
             </w:r>
           </w:p>
         </w:tc>
@@ -588,12 +576,12 @@
           <w:color w:val="B7B7B7"/>
         </w:rPr>
       </w:pPr>
-      <w:bookmarkStart w:id="8" w:name="_Toc494919902"/>
+      <w:bookmarkStart w:id="7" w:name="_Toc495177782"/>
       <w:r>
         <w:lastRenderedPageBreak/>
         <w:t>Table of Contents</w:t>
       </w:r>
-      <w:bookmarkEnd w:id="8"/>
+      <w:bookmarkEnd w:id="7"/>
     </w:p>
     <w:p>
       <w:pPr>
@@ -605,6 +593,13 @@
     </w:p>
     <w:sdt>
       <w:sdtPr>
+        <w:rPr>
+          <w:rFonts w:ascii="Arial" w:eastAsia="Arial" w:hAnsi="Arial" w:cs="Arial"/>
+          <w:color w:val="000000"/>
+          <w:sz w:val="22"/>
+          <w:szCs w:val="22"/>
+          <w:lang w:val="en"/>
+        </w:rPr>
         <w:id w:val="-2005270202"/>
         <w:docPartObj>
           <w:docPartGallery w:val="Table of Contents"/>
@@ -613,14 +608,9 @@
       </w:sdtPr>
       <w:sdtEndPr>
         <w:rPr>
-          <w:rFonts w:ascii="Arial" w:eastAsia="Arial" w:hAnsi="Arial" w:cs="Arial"/>
           <w:b/>
           <w:bCs/>
           <w:noProof/>
-          <w:color w:val="000000"/>
-          <w:sz w:val="22"/>
-          <w:szCs w:val="22"/>
-          <w:lang w:val="en"/>
         </w:rPr>
       </w:sdtEndPr>
       <w:sdtContent>
@@ -655,7 +645,7 @@
           <w:r>
             <w:fldChar w:fldCharType="separate"/>
           </w:r>
-          <w:hyperlink w:anchor="_Toc494919901" w:history="1">
+          <w:hyperlink w:anchor="_Toc495177781" w:history="1">
             <w:r>
               <w:rPr>
                 <w:rStyle w:val="Hyperlink"/>
@@ -682,7 +672,7 @@
                 <w:noProof/>
                 <w:webHidden/>
               </w:rPr>
-              <w:instrText xml:space="preserve"> PAGEREF _Toc494919901 \h </w:instrText>
+              <w:instrText xml:space="preserve"> PAGEREF _Toc495177781 \h </w:instrText>
             </w:r>
             <w:r>
               <w:rPr>
@@ -726,7 +716,7 @@
               <w:lang w:val="en-US"/>
             </w:rPr>
           </w:pPr>
-          <w:hyperlink w:anchor="_Toc494919902" w:history="1">
+          <w:hyperlink w:anchor="_Toc495177782" w:history="1">
             <w:r>
               <w:rPr>
                 <w:rStyle w:val="Hyperlink"/>
@@ -753,7 +743,7 @@
                 <w:noProof/>
                 <w:webHidden/>
               </w:rPr>
-              <w:instrText xml:space="preserve"> PAGEREF _Toc494919902 \h </w:instrText>
+              <w:instrText xml:space="preserve"> PAGEREF _Toc495177782 \h </w:instrText>
             </w:r>
             <w:r>
               <w:rPr>
@@ -797,7 +787,7 @@
               <w:lang w:val="en-US"/>
             </w:rPr>
           </w:pPr>
-          <w:hyperlink w:anchor="_Toc494919903" w:history="1">
+          <w:hyperlink w:anchor="_Toc495177783" w:history="1">
             <w:r>
               <w:rPr>
                 <w:rStyle w:val="Hyperlink"/>
@@ -824,7 +814,7 @@
                 <w:noProof/>
                 <w:webHidden/>
               </w:rPr>
-              <w:instrText xml:space="preserve"> PAGEREF _Toc494919903 \h </w:instrText>
+              <w:instrText xml:space="preserve"> PAGEREF _Toc495177783 \h </w:instrText>
             </w:r>
             <w:r>
               <w:rPr>
@@ -868,7 +858,7 @@
               <w:lang w:val="en-US"/>
             </w:rPr>
           </w:pPr>
-          <w:hyperlink w:anchor="_Toc494919904" w:history="1">
+          <w:hyperlink w:anchor="_Toc495177784" w:history="1">
             <w:r>
               <w:rPr>
                 <w:rStyle w:val="Hyperlink"/>
@@ -895,7 +885,7 @@
                 <w:noProof/>
                 <w:webHidden/>
               </w:rPr>
-              <w:instrText xml:space="preserve"> PAGEREF _Toc494919904 \h </w:instrText>
+              <w:instrText xml:space="preserve"> PAGEREF _Toc495177784 \h </w:instrText>
             </w:r>
             <w:r>
               <w:rPr>
@@ -939,7 +929,7 @@
               <w:lang w:val="en-US"/>
             </w:rPr>
           </w:pPr>
-          <w:hyperlink w:anchor="_Toc494919905" w:history="1">
+          <w:hyperlink w:anchor="_Toc495177785" w:history="1">
             <w:r>
               <w:rPr>
                 <w:rStyle w:val="Hyperlink"/>
@@ -966,7 +956,7 @@
                 <w:noProof/>
                 <w:webHidden/>
               </w:rPr>
-              <w:instrText xml:space="preserve"> PAGEREF _Toc494919905 \h </w:instrText>
+              <w:instrText xml:space="preserve"> PAGEREF _Toc495177785 \h </w:instrText>
             </w:r>
             <w:r>
               <w:rPr>
@@ -1010,7 +1000,7 @@
               <w:lang w:val="en-US"/>
             </w:rPr>
           </w:pPr>
-          <w:hyperlink w:anchor="_Toc494919906" w:history="1">
+          <w:hyperlink w:anchor="_Toc495177786" w:history="1">
             <w:r>
               <w:rPr>
                 <w:rStyle w:val="Hyperlink"/>
@@ -1037,7 +1027,7 @@
                 <w:noProof/>
                 <w:webHidden/>
               </w:rPr>
-              <w:instrText xml:space="preserve"> PAGEREF _Toc494919906 \h </w:instrText>
+              <w:instrText xml:space="preserve"> PAGEREF _Toc495177786 \h </w:instrText>
             </w:r>
             <w:r>
               <w:rPr>
@@ -1081,7 +1071,7 @@
               <w:lang w:val="en-US"/>
             </w:rPr>
           </w:pPr>
-          <w:hyperlink w:anchor="_Toc494919907" w:history="1">
+          <w:hyperlink w:anchor="_Toc495177787" w:history="1">
             <w:r>
               <w:rPr>
                 <w:rStyle w:val="Hyperlink"/>
@@ -1108,7 +1098,7 @@
                 <w:noProof/>
                 <w:webHidden/>
               </w:rPr>
-              <w:instrText xml:space="preserve"> PAGEREF _Toc494919907 \h </w:instrText>
+              <w:instrText xml:space="preserve"> PAGEREF _Toc495177787 \h </w:instrText>
             </w:r>
             <w:r>
               <w:rPr>
@@ -1152,7 +1142,7 @@
               <w:lang w:val="en-US"/>
             </w:rPr>
           </w:pPr>
-          <w:hyperlink w:anchor="_Toc494919908" w:history="1">
+          <w:hyperlink w:anchor="_Toc495177788" w:history="1">
             <w:r>
               <w:rPr>
                 <w:rStyle w:val="Hyperlink"/>
@@ -1179,7 +1169,7 @@
                 <w:noProof/>
                 <w:webHidden/>
               </w:rPr>
-              <w:instrText xml:space="preserve"> PAGEREF _Toc494919908 \h </w:instrText>
+              <w:instrText xml:space="preserve"> PAGEREF _Toc495177788 \h </w:instrText>
             </w:r>
             <w:r>
               <w:rPr>
@@ -1199,7 +1189,7 @@
                 <w:noProof/>
                 <w:webHidden/>
               </w:rPr>
-              <w:t>6</w:t>
+              <w:t>7</w:t>
             </w:r>
             <w:r>
               <w:rPr>
@@ -1223,7 +1213,7 @@
               <w:lang w:val="en-US"/>
             </w:rPr>
           </w:pPr>
-          <w:hyperlink w:anchor="_Toc494919909" w:history="1">
+          <w:hyperlink w:anchor="_Toc495177789" w:history="1">
             <w:r>
               <w:rPr>
                 <w:rStyle w:val="Hyperlink"/>
@@ -1250,7 +1240,7 @@
                 <w:noProof/>
                 <w:webHidden/>
               </w:rPr>
-              <w:instrText xml:space="preserve"> PAGEREF _Toc494919909 \h </w:instrText>
+              <w:instrText xml:space="preserve"> PAGEREF _Toc495177789 \h </w:instrText>
             </w:r>
             <w:r>
               <w:rPr>
@@ -1270,7 +1260,7 @@
                 <w:noProof/>
                 <w:webHidden/>
               </w:rPr>
-              <w:t>6</w:t>
+              <w:t>7</w:t>
             </w:r>
             <w:r>
               <w:rPr>
@@ -1294,7 +1284,7 @@
               <w:lang w:val="en-US"/>
             </w:rPr>
           </w:pPr>
-          <w:hyperlink w:anchor="_Toc494919910" w:history="1">
+          <w:hyperlink w:anchor="_Toc495177790" w:history="1">
             <w:r>
               <w:rPr>
                 <w:rStyle w:val="Hyperlink"/>
@@ -1321,7 +1311,7 @@
                 <w:noProof/>
                 <w:webHidden/>
               </w:rPr>
-              <w:instrText xml:space="preserve"> PAGEREF _Toc494919910 \h </w:instrText>
+              <w:instrText xml:space="preserve"> PAGEREF _Toc495177790 \h </w:instrText>
             </w:r>
             <w:r>
               <w:rPr>
@@ -1341,7 +1331,7 @@
                 <w:noProof/>
                 <w:webHidden/>
               </w:rPr>
-              <w:t>6</w:t>
+              <w:t>7</w:t>
             </w:r>
             <w:r>
               <w:rPr>
@@ -1365,7 +1355,7 @@
               <w:lang w:val="en-US"/>
             </w:rPr>
           </w:pPr>
-          <w:hyperlink w:anchor="_Toc494919911" w:history="1">
+          <w:hyperlink w:anchor="_Toc495177791" w:history="1">
             <w:r>
               <w:rPr>
                 <w:rStyle w:val="Hyperlink"/>
@@ -1392,7 +1382,7 @@
                 <w:noProof/>
                 <w:webHidden/>
               </w:rPr>
-              <w:instrText xml:space="preserve"> PAGEREF _Toc494919911 \h </w:instrText>
+              <w:instrText xml:space="preserve"> PAGEREF _Toc495177791 \h </w:instrText>
             </w:r>
             <w:r>
               <w:rPr>
@@ -1412,7 +1402,7 @@
                 <w:noProof/>
                 <w:webHidden/>
               </w:rPr>
-              <w:t>7</w:t>
+              <w:t>8</w:t>
             </w:r>
             <w:r>
               <w:rPr>
@@ -1436,7 +1426,7 @@
               <w:lang w:val="en-US"/>
             </w:rPr>
           </w:pPr>
-          <w:hyperlink w:anchor="_Toc494919912" w:history="1">
+          <w:hyperlink w:anchor="_Toc495177792" w:history="1">
             <w:r>
               <w:rPr>
                 <w:rStyle w:val="Hyperlink"/>
@@ -1463,7 +1453,7 @@
                 <w:noProof/>
                 <w:webHidden/>
               </w:rPr>
-              <w:instrText xml:space="preserve"> PAGEREF _Toc494919912 \h </w:instrText>
+              <w:instrText xml:space="preserve"> PAGEREF _Toc495177792 \h </w:instrText>
             </w:r>
             <w:r>
               <w:rPr>
@@ -1483,7 +1473,80 @@
                 <w:noProof/>
                 <w:webHidden/>
               </w:rPr>
-              <w:t>7</w:t>
+              <w:t>9</w:t>
+            </w:r>
+            <w:r>
+              <w:rPr>
+                <w:noProof/>
+                <w:webHidden/>
+              </w:rPr>
+              <w:fldChar w:fldCharType="end"/>
+            </w:r>
+          </w:hyperlink>
+          <w:bookmarkStart w:id="8" w:name="_GoBack"/>
+          <w:bookmarkEnd w:id="8"/>
+        </w:p>
+        <w:p>
+          <w:pPr>
+            <w:pStyle w:val="TOC1"/>
+            <w:tabs>
+              <w:tab w:val="right" w:leader="dot" w:pos="9350"/>
+            </w:tabs>
+            <w:rPr>
+              <w:rFonts w:asciiTheme="minorHAnsi" w:eastAsiaTheme="minorEastAsia" w:hAnsiTheme="minorHAnsi" w:cstheme="minorBidi"/>
+              <w:noProof/>
+              <w:color w:val="auto"/>
+              <w:lang w:val="en-US"/>
+            </w:rPr>
+          </w:pPr>
+          <w:hyperlink w:anchor="_Toc495177793" w:history="1">
+            <w:r>
+              <w:rPr>
+                <w:rStyle w:val="Hyperlink"/>
+                <w:noProof/>
+              </w:rPr>
+              <w:t>Roles</w:t>
+            </w:r>
+            <w:r>
+              <w:rPr>
+                <w:noProof/>
+                <w:webHidden/>
+              </w:rPr>
+              <w:tab/>
+            </w:r>
+            <w:r>
+              <w:rPr>
+                <w:noProof/>
+                <w:webHidden/>
+              </w:rPr>
+              <w:fldChar w:fldCharType="begin"/>
+            </w:r>
+            <w:r>
+              <w:rPr>
+                <w:noProof/>
+                <w:webHidden/>
+              </w:rPr>
+              <w:instrText xml:space="preserve"> PAGEREF _Toc495177793 \h </w:instrText>
+            </w:r>
+            <w:r>
+              <w:rPr>
+                <w:noProof/>
+                <w:webHidden/>
+              </w:rPr>
+            </w:r>
+            <w:r>
+              <w:rPr>
+                <w:noProof/>
+                <w:webHidden/>
+              </w:rPr>
+              <w:fldChar w:fldCharType="separate"/>
+            </w:r>
+            <w:r>
+              <w:rPr>
+                <w:noProof/>
+                <w:webHidden/>
+              </w:rPr>
+              <w:t>10</w:t>
             </w:r>
             <w:r>
               <w:rPr>
@@ -1507,13 +1570,13 @@
               <w:lang w:val="en-US"/>
             </w:rPr>
           </w:pPr>
-          <w:hyperlink w:anchor="_Toc494919913" w:history="1">
+          <w:hyperlink w:anchor="_Toc495177794" w:history="1">
             <w:r>
               <w:rPr>
                 <w:rStyle w:val="Hyperlink"/>
                 <w:noProof/>
               </w:rPr>
-              <w:t>Roles</w:t>
+              <w:t>Development Interface Agreement</w:t>
             </w:r>
             <w:r>
               <w:rPr>
@@ -1534,7 +1597,7 @@
                 <w:noProof/>
                 <w:webHidden/>
               </w:rPr>
-              <w:instrText xml:space="preserve"> PAGEREF _Toc494919913 \h </w:instrText>
+              <w:instrText xml:space="preserve"> PAGEREF _Toc495177794 \h </w:instrText>
             </w:r>
             <w:r>
               <w:rPr>
@@ -1554,7 +1617,7 @@
                 <w:noProof/>
                 <w:webHidden/>
               </w:rPr>
-              <w:t>7</w:t>
+              <w:t>11</w:t>
             </w:r>
             <w:r>
               <w:rPr>
@@ -1578,13 +1641,13 @@
               <w:lang w:val="en-US"/>
             </w:rPr>
           </w:pPr>
-          <w:hyperlink w:anchor="_Toc494919914" w:history="1">
+          <w:hyperlink w:anchor="_Toc495177795" w:history="1">
             <w:r>
               <w:rPr>
                 <w:rStyle w:val="Hyperlink"/>
                 <w:noProof/>
               </w:rPr>
-              <w:t>Development Interface Agreement</w:t>
+              <w:t>Confirmation Measures</w:t>
             </w:r>
             <w:r>
               <w:rPr>
@@ -1605,7 +1668,7 @@
                 <w:noProof/>
                 <w:webHidden/>
               </w:rPr>
-              <w:instrText xml:space="preserve"> PAGEREF _Toc494919914 \h </w:instrText>
+              <w:instrText xml:space="preserve"> PAGEREF _Toc495177795 \h </w:instrText>
             </w:r>
             <w:r>
               <w:rPr>
@@ -1625,78 +1688,7 @@
                 <w:noProof/>
                 <w:webHidden/>
               </w:rPr>
-              <w:t>8</w:t>
-            </w:r>
-            <w:r>
-              <w:rPr>
-                <w:noProof/>
-                <w:webHidden/>
-              </w:rPr>
-              <w:fldChar w:fldCharType="end"/>
-            </w:r>
-          </w:hyperlink>
-        </w:p>
-        <w:p>
-          <w:pPr>
-            <w:pStyle w:val="TOC1"/>
-            <w:tabs>
-              <w:tab w:val="right" w:leader="dot" w:pos="9350"/>
-            </w:tabs>
-            <w:rPr>
-              <w:rFonts w:asciiTheme="minorHAnsi" w:eastAsiaTheme="minorEastAsia" w:hAnsiTheme="minorHAnsi" w:cstheme="minorBidi"/>
-              <w:noProof/>
-              <w:color w:val="auto"/>
-              <w:lang w:val="en-US"/>
-            </w:rPr>
-          </w:pPr>
-          <w:hyperlink w:anchor="_Toc494919915" w:history="1">
-            <w:r>
-              <w:rPr>
-                <w:rStyle w:val="Hyperlink"/>
-                <w:noProof/>
-              </w:rPr>
-              <w:t>Confirmation Measures</w:t>
-            </w:r>
-            <w:r>
-              <w:rPr>
-                <w:noProof/>
-                <w:webHidden/>
-              </w:rPr>
-              <w:tab/>
-            </w:r>
-            <w:r>
-              <w:rPr>
-                <w:noProof/>
-                <w:webHidden/>
-              </w:rPr>
-              <w:fldChar w:fldCharType="begin"/>
-            </w:r>
-            <w:r>
-              <w:rPr>
-                <w:noProof/>
-                <w:webHidden/>
-              </w:rPr>
-              <w:instrText xml:space="preserve"> PAGEREF _Toc494919915 \h </w:instrText>
-            </w:r>
-            <w:r>
-              <w:rPr>
-                <w:noProof/>
-                <w:webHidden/>
-              </w:rPr>
-            </w:r>
-            <w:r>
-              <w:rPr>
-                <w:noProof/>
-                <w:webHidden/>
-              </w:rPr>
-              <w:fldChar w:fldCharType="separate"/>
-            </w:r>
-            <w:r>
-              <w:rPr>
-                <w:noProof/>
-                <w:webHidden/>
-              </w:rPr>
-              <w:t>8</w:t>
+              <w:t>12</w:t>
             </w:r>
             <w:r>
               <w:rPr>
@@ -1761,7 +1753,7 @@
         <w:spacing w:before="480" w:after="180" w:line="240" w:lineRule="auto"/>
         <w:contextualSpacing w:val="0"/>
       </w:pPr>
-      <w:bookmarkStart w:id="9" w:name="_Toc494919903"/>
+      <w:bookmarkStart w:id="9" w:name="_Toc495177783"/>
       <w:r>
         <w:t>Introduction</w:t>
       </w:r>
@@ -1773,7 +1765,7 @@
         <w:pStyle w:val="Heading2"/>
         <w:contextualSpacing w:val="0"/>
       </w:pPr>
-      <w:bookmarkStart w:id="10" w:name="_Toc494919904"/>
+      <w:bookmarkStart w:id="10" w:name="_Toc495177784"/>
       <w:r>
         <w:t>Purpose of the Safety Plan</w:t>
       </w:r>
@@ -1783,26 +1775,53 @@
       <w:pPr>
         <w:jc w:val="both"/>
       </w:pPr>
+      <w:r>
+        <w:t xml:space="preserve">This safety plan intends to document and show in a detailed way how the </w:t>
+      </w:r>
+      <w:r>
+        <w:t>Lane</w:t>
+      </w:r>
+      <w:r>
+        <w:t xml:space="preserve"> Assistance</w:t>
+      </w:r>
+      <w:r>
+        <w:t xml:space="preserve"> was designed and tested. </w:t>
+      </w:r>
+      <w:r>
+        <w:t>Besides, i</w:t>
+      </w:r>
+      <w:r>
+        <w:t xml:space="preserve">t will </w:t>
+      </w:r>
+      <w:r>
+        <w:t>also</w:t>
+      </w:r>
+      <w:r>
+        <w:t xml:space="preserve"> assign roles, responsibilities and</w:t>
+      </w:r>
+      <w:r>
+        <w:t xml:space="preserve"> </w:t>
+      </w:r>
+      <w:r>
+        <w:t xml:space="preserve">show how the best practices were followed </w:t>
+      </w:r>
+      <w:r>
+        <w:t>to</w:t>
+      </w:r>
+      <w:r>
+        <w:t xml:space="preserve"> achieve a </w:t>
+      </w:r>
+      <w:r>
+        <w:t>better</w:t>
+      </w:r>
+      <w:r>
+        <w:t xml:space="preserve"> quality and minimize risks as much as possible.</w:t>
+      </w:r>
     </w:p>
     <w:p>
       <w:pPr>
         <w:jc w:val="both"/>
       </w:pPr>
-      <w:r>
-        <w:t xml:space="preserve">This safety plan intends to document and show in a detailed way how the system was designed and tested. Besides, it will </w:t>
-      </w:r>
-      <w:r>
-        <w:t xml:space="preserve">also </w:t>
-      </w:r>
-      <w:r>
-        <w:t xml:space="preserve">show how the best practices were followed </w:t>
-      </w:r>
-      <w:r>
-        <w:t>to</w:t>
-      </w:r>
-      <w:r>
-        <w:t xml:space="preserve"> achieve a best quality and minimize risks as much as possible.</w:t>
-      </w:r>
     </w:p>
     <w:p>
       <w:pPr>
@@ -1813,63 +1832,59 @@
           <w:color w:val="B7B7B7"/>
         </w:rPr>
       </w:pPr>
-      <w:bookmarkStart w:id="11" w:name="_Toc494919905"/>
+      <w:bookmarkStart w:id="11" w:name="_Toc495177785"/>
       <w:r>
         <w:t>Scope of the Project</w:t>
       </w:r>
       <w:bookmarkEnd w:id="11"/>
     </w:p>
+    <w:p>
+      <w:r>
+        <w:t>For the lane assistance project, the following safety lifecycle phases are in scope:</w:t>
+      </w:r>
+    </w:p>
+    <w:p>
+      <w:pPr>
+        <w:ind w:firstLine="720"/>
+      </w:pPr>
+    </w:p>
+    <w:p>
+      <w:pPr>
+        <w:ind w:firstLine="720"/>
+      </w:pPr>
+      <w:r>
+        <w:t>Concept phase</w:t>
+      </w:r>
+    </w:p>
+    <w:p>
+      <w:pPr>
+        <w:ind w:firstLine="720"/>
+      </w:pPr>
+      <w:r>
+        <w:t>Product Development at the System Level</w:t>
+      </w:r>
+    </w:p>
+    <w:p>
+      <w:pPr>
+        <w:ind w:firstLine="720"/>
+      </w:pPr>
+      <w:r>
+        <w:t>Product Development at the Software Level</w:t>
+      </w:r>
+    </w:p>
     <w:p/>
     <w:p>
       <w:r>
-        <w:t>For the lane assistance project, the following safety lifecycle phases are in scope:</w:t>
-      </w:r>
-    </w:p>
+        <w:t>The following phases are out of scope:</w:t>
+      </w:r>
+    </w:p>
+    <w:p/>
     <w:p>
       <w:pPr>
         <w:ind w:firstLine="720"/>
       </w:pPr>
-    </w:p>
-    <w:p>
-      <w:pPr>
-        <w:ind w:firstLine="720"/>
-      </w:pPr>
-      <w:r>
-        <w:t>Concept phase</w:t>
-      </w:r>
-    </w:p>
-    <w:p>
-      <w:pPr>
-        <w:ind w:firstLine="720"/>
-      </w:pPr>
-      <w:r>
-        <w:t>Product Development at the System Level</w:t>
-      </w:r>
-    </w:p>
-    <w:p>
-      <w:pPr>
-        <w:ind w:firstLine="720"/>
-      </w:pPr>
-      <w:r>
-        <w:t>Product Development at the Software Level</w:t>
-      </w:r>
-    </w:p>
-    <w:p/>
-    <w:p>
-      <w:r>
-        <w:t>The following phases are out of scope:</w:t>
-      </w:r>
-    </w:p>
-    <w:p/>
-    <w:p>
-      <w:pPr>
-        <w:ind w:firstLine="720"/>
-      </w:pPr>
-      <w:r>
-        <w:t>Product Development at the Hardwa</w:t>
-      </w:r>
-      <w:r>
-        <w:t>re Level</w:t>
+      <w:r>
+        <w:t>Product Development at the Hardware Level</w:t>
       </w:r>
     </w:p>
     <w:p>
@@ -1890,13 +1905,12 @@
           <w:color w:val="B7B7B7"/>
         </w:rPr>
       </w:pPr>
-      <w:bookmarkStart w:id="12" w:name="_Toc494919906"/>
+      <w:bookmarkStart w:id="12" w:name="_Toc495177786"/>
       <w:r>
         <w:t>Deliverables of the Project</w:t>
       </w:r>
       <w:bookmarkEnd w:id="12"/>
     </w:p>
-    <w:p/>
     <w:p>
       <w:r>
         <w:t>The deliverables of the project are:</w:t>
@@ -1924,10 +1938,7 @@
     <w:p>
       <w:r>
         <w:tab/>
-        <w:t xml:space="preserve">Technical </w:t>
-      </w:r>
-      <w:r>
-        <w:t>Safety Concept</w:t>
+        <w:t>Technical Safety Concept</w:t>
       </w:r>
     </w:p>
     <w:p>
@@ -1937,13 +1948,17 @@
       </w:r>
     </w:p>
     <w:p/>
-    <w:p/>
+    <w:p>
+      <w:r>
+        <w:br w:type="page"/>
+      </w:r>
+    </w:p>
     <w:p>
       <w:pPr>
         <w:pStyle w:val="Heading1"/>
         <w:contextualSpacing w:val="0"/>
       </w:pPr>
-      <w:bookmarkStart w:id="13" w:name="_Toc494919907"/>
+      <w:bookmarkStart w:id="13" w:name="_Toc495177787"/>
       <w:r>
         <w:lastRenderedPageBreak/>
         <w:t>Item Definition</w:t>
@@ -1953,419 +1968,274 @@
     <w:p/>
     <w:p>
       <w:pPr>
+        <w:ind w:firstLine="720"/>
+        <w:jc w:val="both"/>
+      </w:pPr>
+      <w:r>
+        <w:t xml:space="preserve">The </w:t>
+      </w:r>
+      <w:r>
+        <w:t xml:space="preserve">Lane Assistance is important </w:t>
+      </w:r>
+      <w:r>
+        <w:t>to alert the driver when its</w:t>
+      </w:r>
+      <w:r>
+        <w:t xml:space="preserve"> non-intentionally leaving a lane</w:t>
+      </w:r>
+      <w:r>
+        <w:t xml:space="preserve"> by </w:t>
+      </w:r>
+      <w:r>
+        <w:t xml:space="preserve">vibrating the steering wheel </w:t>
+      </w:r>
+      <w:r>
+        <w:t>and/</w:t>
+      </w:r>
+      <w:r>
+        <w:t xml:space="preserve">or with </w:t>
+      </w:r>
+      <w:r>
+        <w:t xml:space="preserve">sound and visual alarms. Besides, the Lane </w:t>
+      </w:r>
+      <w:r>
+        <w:t>A</w:t>
+      </w:r>
+      <w:r>
+        <w:t>ssistance also works with</w:t>
+      </w:r>
+      <w:r>
+        <w:t xml:space="preserve"> the Adaptive Cruise Control </w:t>
+      </w:r>
+      <w:r>
+        <w:t xml:space="preserve">to maintain </w:t>
+      </w:r>
+      <w:r>
+        <w:t>the car inside a line actuating on the steering wheel.</w:t>
+      </w:r>
+    </w:p>
+    <w:p>
+      <w:pPr>
+        <w:jc w:val="both"/>
+      </w:pPr>
+    </w:p>
+    <w:p>
+      <w:pPr>
+        <w:keepNext/>
+        <w:jc w:val="both"/>
+      </w:pPr>
+      <w:r>
+        <w:rPr>
+          <w:noProof/>
+        </w:rPr>
+        <w:drawing>
+          <wp:inline distT="0" distB="0" distL="0" distR="0">
+            <wp:extent cx="5934075" cy="3343275"/>
+            <wp:effectExtent l="0" t="0" r="9525" b="9525"/>
+            <wp:docPr id="4" name="Picture 4" descr="C:\Users\ibisc\AppData\Local\Microsoft\Windows\INetCache\Content.Word\graphic_asset_2.png"/>
+            <wp:cNvGraphicFramePr>
+              <a:graphicFrameLocks xmlns:a="http://schemas.openxmlformats.org/drawingml/2006/main" noChangeAspect="1"/>
+            </wp:cNvGraphicFramePr>
+            <a:graphic xmlns:a="http://schemas.openxmlformats.org/drawingml/2006/main">
+              <a:graphicData uri="http://schemas.openxmlformats.org/drawingml/2006/picture">
+                <pic:pic xmlns:pic="http://schemas.openxmlformats.org/drawingml/2006/picture">
+                  <pic:nvPicPr>
+                    <pic:cNvPr id="0" name="Picture 2" descr="C:\Users\ibisc\AppData\Local\Microsoft\Windows\INetCache\Content.Word\graphic_asset_2.png"/>
+                    <pic:cNvPicPr>
+                      <a:picLocks noChangeAspect="1" noChangeArrowheads="1"/>
+                    </pic:cNvPicPr>
+                  </pic:nvPicPr>
+                  <pic:blipFill>
+                    <a:blip r:embed="rId11" cstate="print">
+                      <a:extLst>
+                        <a:ext uri="{28A0092B-C50C-407E-A947-70E740481C1C}">
+                          <a14:useLocalDpi xmlns:a14="http://schemas.microsoft.com/office/drawing/2010/main" val="0"/>
+                        </a:ext>
+                      </a:extLst>
+                    </a:blip>
+                    <a:srcRect/>
+                    <a:stretch>
+                      <a:fillRect/>
+                    </a:stretch>
+                  </pic:blipFill>
+                  <pic:spPr bwMode="auto">
+                    <a:xfrm>
+                      <a:off x="0" y="0"/>
+                      <a:ext cx="5934075" cy="3343275"/>
+                    </a:xfrm>
+                    <a:prstGeom prst="rect">
+                      <a:avLst/>
+                    </a:prstGeom>
+                    <a:noFill/>
+                    <a:ln>
+                      <a:noFill/>
+                    </a:ln>
+                  </pic:spPr>
+                </pic:pic>
+              </a:graphicData>
+            </a:graphic>
+          </wp:inline>
+        </w:drawing>
+      </w:r>
+    </w:p>
+    <w:p>
+      <w:pPr>
+        <w:pStyle w:val="Caption"/>
+        <w:jc w:val="center"/>
+      </w:pPr>
+      <w:r>
+        <w:t xml:space="preserve">Figure </w:t>
+      </w:r>
+      <w:fldSimple w:instr=" SEQ Figure \* ARABIC ">
+        <w:r>
+          <w:rPr>
+            <w:noProof/>
+          </w:rPr>
+          <w:t>1</w:t>
+        </w:r>
+      </w:fldSimple>
+      <w:r>
+        <w:t xml:space="preserve"> - Lane assistance system architecture</w:t>
+      </w:r>
+    </w:p>
+    <w:p>
+      <w:pPr>
+        <w:ind w:firstLine="720"/>
+        <w:jc w:val="both"/>
+      </w:pPr>
+    </w:p>
+    <w:p>
+      <w:pPr>
+        <w:ind w:firstLine="720"/>
+        <w:jc w:val="both"/>
+      </w:pPr>
+      <w:r>
+        <w:t>The two main functions of this system are the “</w:t>
+      </w:r>
+      <w:r>
+        <w:t>l</w:t>
+      </w:r>
+      <w:r>
+        <w:t>ane departure warning” and the “</w:t>
+      </w:r>
+      <w:r>
+        <w:t>l</w:t>
+      </w:r>
+      <w:r>
+        <w:t>ane keeping assistance”.</w:t>
+      </w:r>
+    </w:p>
+    <w:p>
+      <w:pPr>
+        <w:ind w:firstLine="720"/>
+        <w:jc w:val="both"/>
+      </w:pPr>
+    </w:p>
+    <w:p>
+      <w:pPr>
+        <w:ind w:firstLine="720"/>
+        <w:jc w:val="both"/>
+      </w:pPr>
+      <w:r>
+        <w:t>The l</w:t>
+      </w:r>
+      <w:r>
+        <w:t>ane departure warning is active when the car starts deviating from the lane without to signal a left or right turn</w:t>
+      </w:r>
+      <w:r>
+        <w:t>.</w:t>
+      </w:r>
+      <w:r>
+        <w:t xml:space="preserve"> </w:t>
+      </w:r>
+      <w:r>
+        <w:t>It alerts</w:t>
+      </w:r>
+      <w:r>
+        <w:t xml:space="preserve"> the driver by vibrating the</w:t>
+      </w:r>
+      <w:r>
+        <w:t xml:space="preserve"> steering wheel, a sound effect and a visual effect on the panel.</w:t>
+      </w:r>
+    </w:p>
+    <w:p>
+      <w:pPr>
+        <w:ind w:firstLine="720"/>
+        <w:jc w:val="both"/>
+      </w:pPr>
+    </w:p>
+    <w:p>
+      <w:pPr>
+        <w:ind w:firstLine="720"/>
+        <w:jc w:val="both"/>
+      </w:pPr>
+      <w:r>
+        <w:t>The lane keeping assistance actively makes the car to stay on the middle of the center lane by applying a counter-steering force on the steering wheel, if the driver doesn’t proactively correct the vehicle’s course after the alerts from the lane departure warning.</w:t>
+      </w:r>
+    </w:p>
+    <w:p>
+      <w:pPr>
+        <w:ind w:firstLine="720"/>
+        <w:jc w:val="both"/>
+      </w:pPr>
+    </w:p>
+    <w:p>
+      <w:pPr>
+        <w:ind w:firstLine="720"/>
+        <w:jc w:val="both"/>
+      </w:pPr>
+      <w:r>
+        <w:t>For the lane departure warning, t</w:t>
+      </w:r>
+      <w:r>
+        <w:t>he subsystem used is the camera and the alert displays (panel, sound and steering wheel vibration). For the lane keeping assistance, it uses also the camera and the steering wheel.</w:t>
+      </w:r>
+    </w:p>
+    <w:p>
+      <w:pPr>
+        <w:ind w:firstLine="720"/>
+        <w:jc w:val="both"/>
+      </w:pPr>
+    </w:p>
+    <w:p>
+      <w:pPr>
+        <w:ind w:firstLine="720"/>
+        <w:jc w:val="both"/>
         <w:rPr>
           <w:b/>
           <w:color w:val="B7B7B7"/>
         </w:rPr>
       </w:pPr>
       <w:r>
-        <w:rPr>
-          <w:b/>
-          <w:color w:val="B7B7B7"/>
-        </w:rPr>
-        <w:t xml:space="preserve">[Instructions: </w:t>
-      </w:r>
-    </w:p>
-    <w:p>
-      <w:pPr>
-        <w:rPr>
-          <w:b/>
-          <w:color w:val="B7B7B7"/>
-        </w:rPr>
-      </w:pPr>
-    </w:p>
-    <w:p>
-      <w:pPr>
-        <w:rPr>
-          <w:b/>
-          <w:color w:val="B7B7B7"/>
-        </w:rPr>
-      </w:pPr>
-      <w:r>
-        <w:rPr>
-          <w:b/>
-          <w:color w:val="B7B7B7"/>
-        </w:rPr>
-        <w:t>REQUIRED</w:t>
-      </w:r>
-    </w:p>
-    <w:p>
-      <w:pPr>
-        <w:rPr>
-          <w:b/>
-          <w:color w:val="B7B7B7"/>
-        </w:rPr>
-      </w:pPr>
-    </w:p>
-    <w:p>
-      <w:pPr>
-        <w:rPr>
-          <w:b/>
-          <w:color w:val="B7B7B7"/>
-        </w:rPr>
-      </w:pPr>
-      <w:r>
-        <w:rPr>
-          <w:b/>
-          <w:color w:val="B7B7B7"/>
-        </w:rPr>
-        <w:t>Discuss these key points about the system:</w:t>
-      </w:r>
-    </w:p>
-    <w:p>
-      <w:pPr>
-        <w:rPr>
-          <w:b/>
-          <w:color w:val="B7B7B7"/>
-        </w:rPr>
-      </w:pPr>
-    </w:p>
-    <w:p>
-      <w:pPr>
-        <w:rPr>
-          <w:b/>
-          <w:color w:val="B7B7B7"/>
-        </w:rPr>
-      </w:pPr>
-    </w:p>
-    <w:p>
-      <w:pPr>
-        <w:rPr>
-          <w:b/>
-          <w:color w:val="B7B7B7"/>
-        </w:rPr>
-      </w:pPr>
-      <w:r>
-        <w:rPr>
-          <w:b/>
-          <w:color w:val="B7B7B7"/>
-        </w:rPr>
-        <w:t>What is the item in question, and what does the item do?</w:t>
-      </w:r>
-    </w:p>
-    <w:p>
-      <w:pPr>
-        <w:rPr>
-          <w:b/>
-          <w:color w:val="B7B7B7"/>
-        </w:rPr>
-      </w:pPr>
-    </w:p>
-    <w:p>
-      <w:pPr>
-        <w:rPr>
-          <w:b/>
-          <w:color w:val="B7B7B7"/>
-        </w:rPr>
-      </w:pPr>
-    </w:p>
-    <w:p>
-      <w:pPr>
-        <w:rPr>
-          <w:b/>
-          <w:color w:val="B7B7B7"/>
-        </w:rPr>
-      </w:pPr>
-    </w:p>
-    <w:p>
-      <w:pPr>
-        <w:rPr>
-          <w:b/>
-          <w:color w:val="B7B7B7"/>
-        </w:rPr>
-      </w:pPr>
-      <w:r>
-        <w:rPr>
-          <w:b/>
-          <w:color w:val="B7B7B7"/>
-        </w:rPr>
-        <w:t xml:space="preserve">What are its two main functions? How do they work? </w:t>
-      </w:r>
-    </w:p>
-    <w:p>
-      <w:pPr>
-        <w:rPr>
-          <w:b/>
-          <w:color w:val="B7B7B7"/>
-        </w:rPr>
-      </w:pPr>
-    </w:p>
-    <w:p>
-      <w:pPr>
-        <w:rPr>
-          <w:b/>
-          <w:color w:val="B7B7B7"/>
-        </w:rPr>
-      </w:pPr>
-    </w:p>
-    <w:p>
-      <w:pPr>
-        <w:rPr>
-          <w:b/>
-          <w:color w:val="B7B7B7"/>
-        </w:rPr>
-      </w:pPr>
-    </w:p>
-    <w:p>
-      <w:pPr>
-        <w:rPr>
-          <w:b/>
-          <w:color w:val="B7B7B7"/>
-        </w:rPr>
-      </w:pPr>
-      <w:r>
-        <w:rPr>
-          <w:b/>
-          <w:color w:val="B7B7B7"/>
-        </w:rPr>
-        <w:t>Which subsystems are responsible for each function?</w:t>
-      </w:r>
-    </w:p>
-    <w:p>
-      <w:pPr>
-        <w:rPr>
-          <w:b/>
-          <w:color w:val="B7B7B7"/>
-        </w:rPr>
-      </w:pPr>
-    </w:p>
-    <w:p>
-      <w:pPr>
-        <w:rPr>
-          <w:b/>
-          <w:color w:val="B7B7B7"/>
-        </w:rPr>
-      </w:pPr>
-    </w:p>
-    <w:p>
-      <w:pPr>
-        <w:rPr>
-          <w:b/>
-          <w:color w:val="B7B7B7"/>
-        </w:rPr>
-      </w:pPr>
-    </w:p>
-    <w:p>
-      <w:pPr>
-        <w:rPr>
-          <w:b/>
-          <w:color w:val="B7B7B7"/>
-        </w:rPr>
-      </w:pPr>
-      <w:r>
-        <w:rPr>
-          <w:b/>
-          <w:color w:val="B7B7B7"/>
-        </w:rPr>
-        <w:t>What are the boundaries of the item? What subsystems are inside the item? What elements or subsystems are outside of the item?</w:t>
-      </w:r>
-    </w:p>
-    <w:p>
-      <w:pPr>
-        <w:rPr>
-          <w:b/>
-          <w:color w:val="B7B7B7"/>
-        </w:rPr>
-      </w:pPr>
-    </w:p>
-    <w:p>
-      <w:pPr>
-        <w:rPr>
-          <w:b/>
-          <w:color w:val="B7B7B7"/>
-        </w:rPr>
-      </w:pPr>
-    </w:p>
-    <w:p>
-      <w:pPr>
-        <w:rPr>
-          <w:b/>
-          <w:color w:val="B7B7B7"/>
-        </w:rPr>
-      </w:pPr>
-    </w:p>
-    <w:p>
-      <w:pPr>
-        <w:rPr>
-          <w:b/>
-          <w:color w:val="B7B7B7"/>
-        </w:rPr>
-      </w:pPr>
-    </w:p>
-    <w:p>
-      <w:pPr>
-        <w:rPr>
-          <w:b/>
-          <w:color w:val="B7B7B7"/>
-        </w:rPr>
-      </w:pPr>
-      <w:r>
-        <w:rPr>
-          <w:b/>
-          <w:color w:val="B7B7B7"/>
-        </w:rPr>
-        <w:t>OPTIONAL</w:t>
-      </w:r>
-    </w:p>
-    <w:p>
-      <w:pPr>
-        <w:rPr>
-          <w:b/>
-          <w:color w:val="B7B7B7"/>
-        </w:rPr>
-      </w:pPr>
-      <w:r>
-        <w:rPr>
-          <w:b/>
-          <w:color w:val="B7B7B7"/>
-        </w:rPr>
-        <w:t>Option</w:t>
-      </w:r>
-      <w:r>
-        <w:rPr>
-          <w:b/>
-          <w:color w:val="B7B7B7"/>
-        </w:rPr>
-        <w:t>ally, include information about these points as well. These were not included in the lectures, but you might be able to find this information online:</w:t>
-      </w:r>
-    </w:p>
-    <w:p>
-      <w:pPr>
-        <w:numPr>
-          <w:ilvl w:val="0"/>
-          <w:numId w:val="1"/>
-        </w:numPr>
-        <w:ind w:hanging="360"/>
-        <w:contextualSpacing/>
-        <w:rPr>
-          <w:b/>
-          <w:color w:val="B7B7B7"/>
-        </w:rPr>
-      </w:pPr>
-      <w:r>
-        <w:rPr>
-          <w:b/>
-          <w:color w:val="B7B7B7"/>
-        </w:rPr>
-        <w:t>Operational and Environmental Constraints. This could especially be limited to camera performance; lane li</w:t>
-      </w:r>
-      <w:r>
-        <w:rPr>
-          <w:b/>
-          <w:color w:val="B7B7B7"/>
-        </w:rPr>
-        <w:t xml:space="preserve">nes are difficult to detect in snow, fog, </w:t>
-      </w:r>
-      <w:proofErr w:type="spellStart"/>
-      <w:r>
-        <w:rPr>
-          <w:b/>
-          <w:color w:val="B7B7B7"/>
-        </w:rPr>
-        <w:t>etc</w:t>
-      </w:r>
-      <w:proofErr w:type="spellEnd"/>
-    </w:p>
-    <w:p>
-      <w:pPr>
-        <w:numPr>
-          <w:ilvl w:val="0"/>
-          <w:numId w:val="1"/>
-        </w:numPr>
-        <w:ind w:hanging="360"/>
-        <w:contextualSpacing/>
-        <w:rPr>
-          <w:b/>
-          <w:color w:val="B7B7B7"/>
-        </w:rPr>
-      </w:pPr>
-      <w:r>
-        <w:rPr>
-          <w:b/>
-          <w:color w:val="B7B7B7"/>
-        </w:rPr>
-        <w:t>Legal requirements in your country for lane assistance technology</w:t>
-      </w:r>
-    </w:p>
-    <w:p>
-      <w:pPr>
-        <w:numPr>
-          <w:ilvl w:val="0"/>
-          <w:numId w:val="1"/>
-        </w:numPr>
-        <w:ind w:hanging="360"/>
-        <w:contextualSpacing/>
-        <w:rPr>
-          <w:b/>
-          <w:color w:val="B7B7B7"/>
-        </w:rPr>
-      </w:pPr>
-      <w:r>
-        <w:rPr>
-          <w:b/>
-          <w:color w:val="B7B7B7"/>
-        </w:rPr>
-        <w:t>National and International Standards Related to the Item</w:t>
-      </w:r>
-    </w:p>
-    <w:p>
-      <w:pPr>
-        <w:numPr>
-          <w:ilvl w:val="0"/>
-          <w:numId w:val="1"/>
-        </w:numPr>
-        <w:ind w:hanging="360"/>
-        <w:contextualSpacing/>
-        <w:rPr>
-          <w:b/>
-          <w:color w:val="B7B7B7"/>
-        </w:rPr>
-      </w:pPr>
-      <w:r>
-        <w:rPr>
-          <w:b/>
-          <w:color w:val="B7B7B7"/>
-        </w:rPr>
-        <w:t>Records of previously known safety-related incidents or behavioral shortfalls</w:t>
-      </w:r>
-    </w:p>
-    <w:p>
-      <w:pPr>
-        <w:rPr>
-          <w:b/>
-          <w:color w:val="B7B7B7"/>
-        </w:rPr>
-      </w:pPr>
-    </w:p>
-    <w:p>
-      <w:pPr>
-        <w:rPr>
-          <w:b/>
-          <w:color w:val="B7B7B7"/>
-        </w:rPr>
-      </w:pPr>
-      <w:r>
-        <w:rPr>
-          <w:b/>
-          <w:color w:val="B7B7B7"/>
-        </w:rPr>
-        <w:t>]</w:t>
-      </w:r>
-    </w:p>
-    <w:p/>
+        <w:lastRenderedPageBreak/>
+        <w:t xml:space="preserve">The boundaries </w:t>
+      </w:r>
+      <w:r>
+        <w:t xml:space="preserve">of the lane assistance </w:t>
+      </w:r>
+      <w:r>
+        <w:t>include</w:t>
+      </w:r>
+      <w:r>
+        <w:t xml:space="preserve"> the camera sensor, </w:t>
+      </w:r>
+      <w:r>
+        <w:t>camera sensor ECU, car display ECU, car display, driver steering torque sensor, electronic power steering ECU and motor providing torque to steering wheel. For the element that are outside of the system is the steering wheel.</w:t>
+      </w:r>
+    </w:p>
     <w:p>
       <w:r>
         <w:br w:type="page"/>
       </w:r>
     </w:p>
-    <w:p/>
     <w:p>
       <w:pPr>
         <w:pStyle w:val="Heading1"/>
         <w:contextualSpacing w:val="0"/>
       </w:pPr>
-      <w:bookmarkStart w:id="14" w:name="_Toc494919908"/>
-      <w:r>
+      <w:bookmarkStart w:id="14" w:name="_Toc495177788"/>
+      <w:r>
+        <w:lastRenderedPageBreak/>
         <w:t>Goals and Measures</w:t>
       </w:r>
       <w:bookmarkEnd w:id="14"/>
@@ -2375,7 +2245,7 @@
         <w:pStyle w:val="Heading2"/>
         <w:contextualSpacing w:val="0"/>
       </w:pPr>
-      <w:bookmarkStart w:id="15" w:name="_Toc494919909"/>
+      <w:bookmarkStart w:id="15" w:name="_Toc495177789"/>
       <w:r>
         <w:t>Goals</w:t>
       </w:r>
@@ -2383,26 +2253,11 @@
     </w:p>
     <w:p>
       <w:pPr>
-        <w:rPr>
-          <w:b/>
-          <w:color w:val="B7B7B7"/>
-        </w:rPr>
-      </w:pPr>
-      <w:r>
-        <w:rPr>
-          <w:b/>
-          <w:color w:val="B7B7B7"/>
-        </w:rPr>
-        <w:t xml:space="preserve">[Instructions: </w:t>
-      </w:r>
-    </w:p>
-    <w:p>
-      <w:r>
-        <w:rPr>
-          <w:b/>
-          <w:color w:val="B7B7B7"/>
-        </w:rPr>
-        <w:t>Describe the major goal of this project; what are we trying to accomplish by analyzing the lane assistance functions with ISO 26262?]</w:t>
+        <w:ind w:firstLine="720"/>
+        <w:jc w:val="both"/>
+      </w:pPr>
+      <w:r>
+        <w:t>The goal of this document is to define the lane assistance safety plan in accordance with the ISO 26262.</w:t>
       </w:r>
     </w:p>
     <w:p>
@@ -2410,158 +2265,12 @@
         <w:pStyle w:val="Heading2"/>
         <w:contextualSpacing w:val="0"/>
       </w:pPr>
-      <w:bookmarkStart w:id="16" w:name="_Toc494919910"/>
+      <w:bookmarkStart w:id="16" w:name="_Toc495177790"/>
       <w:r>
         <w:t>Measures</w:t>
       </w:r>
       <w:bookmarkEnd w:id="16"/>
     </w:p>
-    <w:p>
-      <w:pPr>
-        <w:rPr>
-          <w:b/>
-          <w:color w:val="B7B7B7"/>
-        </w:rPr>
-      </w:pPr>
-      <w:r>
-        <w:rPr>
-          <w:b/>
-          <w:color w:val="B7B7B7"/>
-        </w:rPr>
-        <w:t xml:space="preserve">[Instructions: </w:t>
-      </w:r>
-    </w:p>
-    <w:p>
-      <w:pPr>
-        <w:rPr>
-          <w:b/>
-          <w:color w:val="B7B7B7"/>
-        </w:rPr>
-      </w:pPr>
-      <w:r>
-        <w:rPr>
-          <w:b/>
-          <w:color w:val="B7B7B7"/>
-        </w:rPr>
-        <w:t xml:space="preserve">Fill in who will be responsible for each measure or activity. Hint: The lesson on Safety Management Roles and Responsibilities. </w:t>
-      </w:r>
-    </w:p>
-    <w:p>
-      <w:pPr>
-        <w:rPr>
-          <w:b/>
-          <w:color w:val="B7B7B7"/>
-        </w:rPr>
-      </w:pPr>
-    </w:p>
-    <w:p>
-      <w:pPr>
-        <w:rPr>
-          <w:b/>
-          <w:color w:val="B7B7B7"/>
-        </w:rPr>
-      </w:pPr>
-      <w:r>
-        <w:rPr>
-          <w:b/>
-          <w:color w:val="B7B7B7"/>
-        </w:rPr>
-        <w:t>The options are:</w:t>
-      </w:r>
-    </w:p>
-    <w:p>
-      <w:pPr>
-        <w:rPr>
-          <w:b/>
-          <w:color w:val="B7B7B7"/>
-        </w:rPr>
-      </w:pPr>
-      <w:r>
-        <w:rPr>
-          <w:b/>
-          <w:color w:val="B7B7B7"/>
-        </w:rPr>
-        <w:t>All Team Members</w:t>
-      </w:r>
-    </w:p>
-    <w:p>
-      <w:pPr>
-        <w:rPr>
-          <w:b/>
-          <w:color w:val="B7B7B7"/>
-        </w:rPr>
-      </w:pPr>
-      <w:r>
-        <w:rPr>
-          <w:b/>
-          <w:color w:val="B7B7B7"/>
-        </w:rPr>
-        <w:t>Safety Manager</w:t>
-      </w:r>
-    </w:p>
-    <w:p>
-      <w:pPr>
-        <w:rPr>
-          <w:b/>
-          <w:color w:val="B7B7B7"/>
-        </w:rPr>
-      </w:pPr>
-      <w:r>
-        <w:rPr>
-          <w:b/>
-          <w:color w:val="B7B7B7"/>
-        </w:rPr>
-        <w:t>Project Manager</w:t>
-      </w:r>
-    </w:p>
-    <w:p>
-      <w:pPr>
-        <w:rPr>
-          <w:b/>
-          <w:color w:val="B7B7B7"/>
-        </w:rPr>
-      </w:pPr>
-      <w:r>
-        <w:rPr>
-          <w:b/>
-          <w:color w:val="B7B7B7"/>
-        </w:rPr>
-        <w:t>Safety Auditor</w:t>
-      </w:r>
-    </w:p>
-    <w:p>
-      <w:pPr>
-        <w:rPr>
-          <w:b/>
-          <w:color w:val="B7B7B7"/>
-        </w:rPr>
-      </w:pPr>
-      <w:r>
-        <w:rPr>
-          <w:b/>
-          <w:color w:val="B7B7B7"/>
-        </w:rPr>
-        <w:t>Safety Assessor</w:t>
-      </w:r>
-    </w:p>
-    <w:p>
-      <w:r>
-        <w:rPr>
-          <w:b/>
-          <w:color w:val="B7B7B7"/>
-        </w:rPr>
-        <w:t>]</w:t>
-      </w:r>
-    </w:p>
-    <w:p>
-      <w:pPr>
-        <w:rPr>
-          <w:b/>
-          <w:color w:val="B7B7B7"/>
-        </w:rPr>
-      </w:pPr>
-    </w:p>
-    <w:p/>
     <w:tbl>
       <w:tblPr>
         <w:tblStyle w:val="a0"/>
@@ -2621,10 +2330,7 @@
               <w:spacing w:line="240" w:lineRule="auto"/>
             </w:pPr>
             <w:r>
-              <w:t>Re</w:t>
-            </w:r>
-            <w:r>
-              <w:t>sponsibility</w:t>
+              <w:t>Responsibility</w:t>
             </w:r>
           </w:p>
         </w:tc>
@@ -2689,6 +2395,9 @@
               <w:widowControl w:val="0"/>
               <w:spacing w:line="240" w:lineRule="auto"/>
             </w:pPr>
+            <w:r>
+              <w:t>All Team Members</w:t>
+            </w:r>
           </w:p>
         </w:tc>
         <w:tc>
@@ -2751,6 +2460,9 @@
               <w:widowControl w:val="0"/>
               <w:spacing w:line="240" w:lineRule="auto"/>
             </w:pPr>
+            <w:r>
+              <w:t>All Team Members</w:t>
+            </w:r>
           </w:p>
         </w:tc>
         <w:tc>
@@ -2813,6 +2525,9 @@
               <w:widowControl w:val="0"/>
               <w:spacing w:line="240" w:lineRule="auto"/>
             </w:pPr>
+            <w:r>
+              <w:t>Safety Manager</w:t>
+            </w:r>
           </w:p>
         </w:tc>
         <w:tc>
@@ -2875,6 +2590,9 @@
               <w:widowControl w:val="0"/>
               <w:spacing w:line="240" w:lineRule="auto"/>
             </w:pPr>
+            <w:r>
+              <w:t>Project Manager</w:t>
+            </w:r>
           </w:p>
         </w:tc>
         <w:tc>
@@ -2937,6 +2655,9 @@
               <w:widowControl w:val="0"/>
               <w:spacing w:line="240" w:lineRule="auto"/>
             </w:pPr>
+            <w:r>
+              <w:t>Safety Manager</w:t>
+            </w:r>
           </w:p>
         </w:tc>
         <w:tc>
@@ -2999,6 +2720,9 @@
               <w:widowControl w:val="0"/>
               <w:spacing w:line="240" w:lineRule="auto"/>
             </w:pPr>
+            <w:r>
+              <w:t>Safety Manager</w:t>
+            </w:r>
           </w:p>
         </w:tc>
         <w:tc>
@@ -3042,7 +2766,6 @@
               <w:spacing w:line="240" w:lineRule="auto"/>
             </w:pPr>
             <w:r>
-              <w:lastRenderedPageBreak/>
               <w:t>Perform regular functional safety audits</w:t>
             </w:r>
           </w:p>
@@ -3062,6 +2785,9 @@
               <w:widowControl w:val="0"/>
               <w:spacing w:line="240" w:lineRule="auto"/>
             </w:pPr>
+            <w:r>
+              <w:t>Safety Auditor</w:t>
+            </w:r>
           </w:p>
         </w:tc>
         <w:tc>
@@ -3124,6 +2850,9 @@
               <w:widowControl w:val="0"/>
               <w:spacing w:line="240" w:lineRule="auto"/>
             </w:pPr>
+            <w:r>
+              <w:t>Safety Manager</w:t>
+            </w:r>
           </w:p>
         </w:tc>
         <w:tc>
@@ -3186,6 +2915,9 @@
               <w:widowControl w:val="0"/>
               <w:spacing w:line="240" w:lineRule="auto"/>
             </w:pPr>
+            <w:r>
+              <w:t>Safety Assessor</w:t>
+            </w:r>
           </w:p>
         </w:tc>
         <w:tc>
@@ -3212,179 +2944,576 @@
     </w:tbl>
     <w:p/>
     <w:p>
+      <w:r>
+        <w:br w:type="page"/>
+      </w:r>
+    </w:p>
+    <w:p>
       <w:pPr>
         <w:pStyle w:val="Heading1"/>
         <w:contextualSpacing w:val="0"/>
       </w:pPr>
-      <w:bookmarkStart w:id="17" w:name="_Toc494919911"/>
-      <w:r>
+      <w:bookmarkStart w:id="17" w:name="_Toc495177791"/>
+      <w:r>
+        <w:lastRenderedPageBreak/>
         <w:t>Safety Culture</w:t>
       </w:r>
       <w:bookmarkEnd w:id="17"/>
+    </w:p>
+    <w:p/>
+    <w:p>
+      <w:pPr>
+        <w:pBdr>
+          <w:top w:val="none" w:sz="0" w:space="0" w:color="auto"/>
+          <w:left w:val="none" w:sz="0" w:space="0" w:color="auto"/>
+          <w:bottom w:val="none" w:sz="0" w:space="0" w:color="auto"/>
+          <w:right w:val="none" w:sz="0" w:space="0" w:color="auto"/>
+          <w:between w:val="none" w:sz="0" w:space="0" w:color="auto"/>
+        </w:pBdr>
+        <w:shd w:val="clear" w:color="auto" w:fill="FFFFFF"/>
+        <w:spacing w:after="225" w:line="240" w:lineRule="auto"/>
+        <w:ind w:firstLine="540"/>
+        <w:jc w:val="both"/>
+        <w:textAlignment w:val="baseline"/>
+        <w:rPr>
+          <w:rFonts w:eastAsia="Times New Roman"/>
+          <w:color w:val="auto"/>
+          <w:lang w:val="en-US"/>
+        </w:rPr>
+      </w:pPr>
+      <w:r>
+        <w:rPr>
+          <w:rFonts w:eastAsia="Times New Roman"/>
+          <w:color w:val="auto"/>
+          <w:lang w:val="en-US"/>
+        </w:rPr>
+        <w:t>Here are some characteristics of a good safety culture:</w:t>
+      </w:r>
+    </w:p>
+    <w:p>
+      <w:pPr>
+        <w:numPr>
+          <w:ilvl w:val="0"/>
+          <w:numId w:val="4"/>
+        </w:numPr>
+        <w:pBdr>
+          <w:top w:val="none" w:sz="0" w:space="0" w:color="auto"/>
+          <w:left w:val="none" w:sz="0" w:space="0" w:color="auto"/>
+          <w:bottom w:val="none" w:sz="0" w:space="0" w:color="auto"/>
+          <w:right w:val="none" w:sz="0" w:space="0" w:color="auto"/>
+          <w:between w:val="none" w:sz="0" w:space="0" w:color="auto"/>
+        </w:pBdr>
+        <w:shd w:val="clear" w:color="auto" w:fill="FFFFFF"/>
+        <w:tabs>
+          <w:tab w:val="clear" w:pos="720"/>
+          <w:tab w:val="num" w:pos="990"/>
+        </w:tabs>
+        <w:spacing w:line="240" w:lineRule="auto"/>
+        <w:ind w:left="900"/>
+        <w:jc w:val="both"/>
+        <w:textAlignment w:val="baseline"/>
+        <w:rPr>
+          <w:rFonts w:eastAsia="Times New Roman"/>
+          <w:color w:val="auto"/>
+          <w:lang w:val="en-US"/>
+        </w:rPr>
+      </w:pPr>
+      <w:r>
+        <w:rPr>
+          <w:rFonts w:eastAsia="Times New Roman"/>
+          <w:b/>
+          <w:bCs/>
+          <w:color w:val="auto"/>
+          <w:bdr w:val="none" w:sz="0" w:space="0" w:color="auto" w:frame="1"/>
+          <w:lang w:val="en-US"/>
+        </w:rPr>
+        <w:t>High priority</w:t>
+      </w:r>
+      <w:r>
+        <w:rPr>
+          <w:rFonts w:eastAsia="Times New Roman"/>
+          <w:color w:val="auto"/>
+          <w:lang w:val="en-US"/>
+        </w:rPr>
+        <w:t>: safety has the highest priority among competing constraints like cost and productivity</w:t>
+      </w:r>
+    </w:p>
+    <w:p>
+      <w:pPr>
+        <w:numPr>
+          <w:ilvl w:val="0"/>
+          <w:numId w:val="4"/>
+        </w:numPr>
+        <w:pBdr>
+          <w:top w:val="none" w:sz="0" w:space="0" w:color="auto"/>
+          <w:left w:val="none" w:sz="0" w:space="0" w:color="auto"/>
+          <w:bottom w:val="none" w:sz="0" w:space="0" w:color="auto"/>
+          <w:right w:val="none" w:sz="0" w:space="0" w:color="auto"/>
+          <w:between w:val="none" w:sz="0" w:space="0" w:color="auto"/>
+        </w:pBdr>
+        <w:shd w:val="clear" w:color="auto" w:fill="FFFFFF"/>
+        <w:tabs>
+          <w:tab w:val="clear" w:pos="720"/>
+          <w:tab w:val="num" w:pos="990"/>
+        </w:tabs>
+        <w:spacing w:line="240" w:lineRule="auto"/>
+        <w:ind w:left="900"/>
+        <w:jc w:val="both"/>
+        <w:textAlignment w:val="baseline"/>
+        <w:rPr>
+          <w:rFonts w:eastAsia="Times New Roman"/>
+          <w:color w:val="auto"/>
+          <w:lang w:val="en-US"/>
+        </w:rPr>
+      </w:pPr>
+      <w:r>
+        <w:rPr>
+          <w:rFonts w:eastAsia="Times New Roman"/>
+          <w:b/>
+          <w:bCs/>
+          <w:color w:val="auto"/>
+          <w:bdr w:val="none" w:sz="0" w:space="0" w:color="auto" w:frame="1"/>
+          <w:lang w:val="en-US"/>
+        </w:rPr>
+        <w:t>Accountability</w:t>
+      </w:r>
+      <w:r>
+        <w:rPr>
+          <w:rFonts w:eastAsia="Times New Roman"/>
+          <w:color w:val="auto"/>
+          <w:lang w:val="en-US"/>
+        </w:rPr>
+        <w:t>: processes ensure accountability such that design decisions are traceable back to the people and teams who made the decisions</w:t>
+      </w:r>
+    </w:p>
+    <w:p>
+      <w:pPr>
+        <w:numPr>
+          <w:ilvl w:val="0"/>
+          <w:numId w:val="4"/>
+        </w:numPr>
+        <w:pBdr>
+          <w:top w:val="none" w:sz="0" w:space="0" w:color="auto"/>
+          <w:left w:val="none" w:sz="0" w:space="0" w:color="auto"/>
+          <w:bottom w:val="none" w:sz="0" w:space="0" w:color="auto"/>
+          <w:right w:val="none" w:sz="0" w:space="0" w:color="auto"/>
+          <w:between w:val="none" w:sz="0" w:space="0" w:color="auto"/>
+        </w:pBdr>
+        <w:shd w:val="clear" w:color="auto" w:fill="FFFFFF"/>
+        <w:tabs>
+          <w:tab w:val="clear" w:pos="720"/>
+          <w:tab w:val="num" w:pos="990"/>
+        </w:tabs>
+        <w:spacing w:line="240" w:lineRule="auto"/>
+        <w:ind w:left="900"/>
+        <w:jc w:val="both"/>
+        <w:textAlignment w:val="baseline"/>
+        <w:rPr>
+          <w:rFonts w:eastAsia="Times New Roman"/>
+          <w:color w:val="auto"/>
+          <w:lang w:val="en-US"/>
+        </w:rPr>
+      </w:pPr>
+      <w:r>
+        <w:rPr>
+          <w:rFonts w:eastAsia="Times New Roman"/>
+          <w:b/>
+          <w:bCs/>
+          <w:color w:val="auto"/>
+          <w:bdr w:val="none" w:sz="0" w:space="0" w:color="auto" w:frame="1"/>
+          <w:lang w:val="en-US"/>
+        </w:rPr>
+        <w:t>Rewards</w:t>
+      </w:r>
+      <w:r>
+        <w:rPr>
+          <w:rFonts w:eastAsia="Times New Roman"/>
+          <w:color w:val="auto"/>
+          <w:lang w:val="en-US"/>
+        </w:rPr>
+        <w:t>: the organization motivates and supports the achievement of functional safety</w:t>
+      </w:r>
+    </w:p>
+    <w:p>
+      <w:pPr>
+        <w:numPr>
+          <w:ilvl w:val="0"/>
+          <w:numId w:val="4"/>
+        </w:numPr>
+        <w:pBdr>
+          <w:top w:val="none" w:sz="0" w:space="0" w:color="auto"/>
+          <w:left w:val="none" w:sz="0" w:space="0" w:color="auto"/>
+          <w:bottom w:val="none" w:sz="0" w:space="0" w:color="auto"/>
+          <w:right w:val="none" w:sz="0" w:space="0" w:color="auto"/>
+          <w:between w:val="none" w:sz="0" w:space="0" w:color="auto"/>
+        </w:pBdr>
+        <w:shd w:val="clear" w:color="auto" w:fill="FFFFFF"/>
+        <w:tabs>
+          <w:tab w:val="clear" w:pos="720"/>
+          <w:tab w:val="num" w:pos="990"/>
+        </w:tabs>
+        <w:spacing w:line="240" w:lineRule="auto"/>
+        <w:ind w:left="900"/>
+        <w:jc w:val="both"/>
+        <w:textAlignment w:val="baseline"/>
+        <w:rPr>
+          <w:rFonts w:eastAsia="Times New Roman"/>
+          <w:color w:val="auto"/>
+          <w:lang w:val="en-US"/>
+        </w:rPr>
+      </w:pPr>
+      <w:r>
+        <w:rPr>
+          <w:rFonts w:eastAsia="Times New Roman"/>
+          <w:b/>
+          <w:bCs/>
+          <w:color w:val="auto"/>
+          <w:bdr w:val="none" w:sz="0" w:space="0" w:color="auto" w:frame="1"/>
+          <w:lang w:val="en-US"/>
+        </w:rPr>
+        <w:t>Penalties</w:t>
+      </w:r>
+      <w:r>
+        <w:rPr>
+          <w:rFonts w:eastAsia="Times New Roman"/>
+          <w:color w:val="auto"/>
+          <w:lang w:val="en-US"/>
+        </w:rPr>
+        <w:t>: the organization penalizes shortcuts that jeopardize safety or quality</w:t>
+      </w:r>
+    </w:p>
+    <w:p>
+      <w:pPr>
+        <w:numPr>
+          <w:ilvl w:val="0"/>
+          <w:numId w:val="4"/>
+        </w:numPr>
+        <w:pBdr>
+          <w:top w:val="none" w:sz="0" w:space="0" w:color="auto"/>
+          <w:left w:val="none" w:sz="0" w:space="0" w:color="auto"/>
+          <w:bottom w:val="none" w:sz="0" w:space="0" w:color="auto"/>
+          <w:right w:val="none" w:sz="0" w:space="0" w:color="auto"/>
+          <w:between w:val="none" w:sz="0" w:space="0" w:color="auto"/>
+        </w:pBdr>
+        <w:shd w:val="clear" w:color="auto" w:fill="FFFFFF"/>
+        <w:tabs>
+          <w:tab w:val="clear" w:pos="720"/>
+          <w:tab w:val="num" w:pos="990"/>
+        </w:tabs>
+        <w:spacing w:line="240" w:lineRule="auto"/>
+        <w:ind w:left="900"/>
+        <w:jc w:val="both"/>
+        <w:textAlignment w:val="baseline"/>
+        <w:rPr>
+          <w:rFonts w:eastAsia="Times New Roman"/>
+          <w:color w:val="auto"/>
+          <w:lang w:val="en-US"/>
+        </w:rPr>
+      </w:pPr>
+      <w:r>
+        <w:rPr>
+          <w:rFonts w:eastAsia="Times New Roman"/>
+          <w:b/>
+          <w:bCs/>
+          <w:color w:val="auto"/>
+          <w:bdr w:val="none" w:sz="0" w:space="0" w:color="auto" w:frame="1"/>
+          <w:lang w:val="en-US"/>
+        </w:rPr>
+        <w:t>Independence</w:t>
+      </w:r>
+      <w:r>
+        <w:rPr>
+          <w:rFonts w:eastAsia="Times New Roman"/>
+          <w:color w:val="auto"/>
+          <w:lang w:val="en-US"/>
+        </w:rPr>
+        <w:t>: teams who design and develop a product should be independent from the teams who audit the work</w:t>
+      </w:r>
+    </w:p>
+    <w:p>
+      <w:pPr>
+        <w:numPr>
+          <w:ilvl w:val="0"/>
+          <w:numId w:val="4"/>
+        </w:numPr>
+        <w:pBdr>
+          <w:top w:val="none" w:sz="0" w:space="0" w:color="auto"/>
+          <w:left w:val="none" w:sz="0" w:space="0" w:color="auto"/>
+          <w:bottom w:val="none" w:sz="0" w:space="0" w:color="auto"/>
+          <w:right w:val="none" w:sz="0" w:space="0" w:color="auto"/>
+          <w:between w:val="none" w:sz="0" w:space="0" w:color="auto"/>
+        </w:pBdr>
+        <w:shd w:val="clear" w:color="auto" w:fill="FFFFFF"/>
+        <w:tabs>
+          <w:tab w:val="clear" w:pos="720"/>
+          <w:tab w:val="num" w:pos="990"/>
+        </w:tabs>
+        <w:spacing w:line="240" w:lineRule="auto"/>
+        <w:ind w:left="900"/>
+        <w:jc w:val="both"/>
+        <w:textAlignment w:val="baseline"/>
+        <w:rPr>
+          <w:rFonts w:eastAsia="Times New Roman"/>
+          <w:color w:val="auto"/>
+          <w:lang w:val="en-US"/>
+        </w:rPr>
+      </w:pPr>
+      <w:r>
+        <w:rPr>
+          <w:rFonts w:eastAsia="Times New Roman"/>
+          <w:b/>
+          <w:bCs/>
+          <w:color w:val="auto"/>
+          <w:bdr w:val="none" w:sz="0" w:space="0" w:color="auto" w:frame="1"/>
+          <w:lang w:val="en-US"/>
+        </w:rPr>
+        <w:t>Well defined processes</w:t>
+      </w:r>
+      <w:r>
+        <w:rPr>
+          <w:rFonts w:eastAsia="Times New Roman"/>
+          <w:color w:val="auto"/>
+          <w:lang w:val="en-US"/>
+        </w:rPr>
+        <w:t>: company design and management processes should be clearly defined</w:t>
+      </w:r>
+    </w:p>
+    <w:p>
+      <w:pPr>
+        <w:numPr>
+          <w:ilvl w:val="0"/>
+          <w:numId w:val="4"/>
+        </w:numPr>
+        <w:pBdr>
+          <w:top w:val="none" w:sz="0" w:space="0" w:color="auto"/>
+          <w:left w:val="none" w:sz="0" w:space="0" w:color="auto"/>
+          <w:bottom w:val="none" w:sz="0" w:space="0" w:color="auto"/>
+          <w:right w:val="none" w:sz="0" w:space="0" w:color="auto"/>
+          <w:between w:val="none" w:sz="0" w:space="0" w:color="auto"/>
+        </w:pBdr>
+        <w:shd w:val="clear" w:color="auto" w:fill="FFFFFF"/>
+        <w:tabs>
+          <w:tab w:val="clear" w:pos="720"/>
+          <w:tab w:val="num" w:pos="990"/>
+        </w:tabs>
+        <w:spacing w:line="240" w:lineRule="auto"/>
+        <w:ind w:left="900"/>
+        <w:jc w:val="both"/>
+        <w:textAlignment w:val="baseline"/>
+        <w:rPr>
+          <w:rFonts w:eastAsia="Times New Roman"/>
+          <w:color w:val="auto"/>
+          <w:lang w:val="en-US"/>
+        </w:rPr>
+      </w:pPr>
+      <w:r>
+        <w:rPr>
+          <w:rFonts w:eastAsia="Times New Roman"/>
+          <w:b/>
+          <w:bCs/>
+          <w:color w:val="auto"/>
+          <w:bdr w:val="none" w:sz="0" w:space="0" w:color="auto" w:frame="1"/>
+          <w:lang w:val="en-US"/>
+        </w:rPr>
+        <w:t>Resources</w:t>
+      </w:r>
+      <w:r>
+        <w:rPr>
+          <w:rFonts w:eastAsia="Times New Roman"/>
+          <w:color w:val="auto"/>
+          <w:lang w:val="en-US"/>
+        </w:rPr>
+        <w:t>: projects have necessary resources including people with appropriate skills</w:t>
+      </w:r>
+    </w:p>
+    <w:p>
+      <w:pPr>
+        <w:numPr>
+          <w:ilvl w:val="0"/>
+          <w:numId w:val="4"/>
+        </w:numPr>
+        <w:pBdr>
+          <w:top w:val="none" w:sz="0" w:space="0" w:color="auto"/>
+          <w:left w:val="none" w:sz="0" w:space="0" w:color="auto"/>
+          <w:bottom w:val="none" w:sz="0" w:space="0" w:color="auto"/>
+          <w:right w:val="none" w:sz="0" w:space="0" w:color="auto"/>
+          <w:between w:val="none" w:sz="0" w:space="0" w:color="auto"/>
+        </w:pBdr>
+        <w:shd w:val="clear" w:color="auto" w:fill="FFFFFF"/>
+        <w:tabs>
+          <w:tab w:val="clear" w:pos="720"/>
+          <w:tab w:val="num" w:pos="990"/>
+        </w:tabs>
+        <w:spacing w:line="240" w:lineRule="auto"/>
+        <w:ind w:left="900"/>
+        <w:jc w:val="both"/>
+        <w:textAlignment w:val="baseline"/>
+        <w:rPr>
+          <w:rFonts w:eastAsia="Times New Roman"/>
+          <w:color w:val="auto"/>
+          <w:lang w:val="en-US"/>
+        </w:rPr>
+      </w:pPr>
+      <w:r>
+        <w:rPr>
+          <w:rFonts w:eastAsia="Times New Roman"/>
+          <w:b/>
+          <w:bCs/>
+          <w:color w:val="auto"/>
+          <w:bdr w:val="none" w:sz="0" w:space="0" w:color="auto" w:frame="1"/>
+          <w:lang w:val="en-US"/>
+        </w:rPr>
+        <w:t>Diversity</w:t>
+      </w:r>
+      <w:r>
+        <w:rPr>
+          <w:rFonts w:eastAsia="Times New Roman"/>
+          <w:color w:val="auto"/>
+          <w:lang w:val="en-US"/>
+        </w:rPr>
+        <w:t>: intellectual diversity is sought after, valued and integrated into processes</w:t>
+      </w:r>
+    </w:p>
+    <w:p>
+      <w:pPr>
+        <w:numPr>
+          <w:ilvl w:val="0"/>
+          <w:numId w:val="4"/>
+        </w:numPr>
+        <w:pBdr>
+          <w:top w:val="none" w:sz="0" w:space="0" w:color="auto"/>
+          <w:left w:val="none" w:sz="0" w:space="0" w:color="auto"/>
+          <w:bottom w:val="none" w:sz="0" w:space="0" w:color="auto"/>
+          <w:right w:val="none" w:sz="0" w:space="0" w:color="auto"/>
+          <w:between w:val="none" w:sz="0" w:space="0" w:color="auto"/>
+        </w:pBdr>
+        <w:shd w:val="clear" w:color="auto" w:fill="FFFFFF"/>
+        <w:tabs>
+          <w:tab w:val="clear" w:pos="720"/>
+          <w:tab w:val="num" w:pos="990"/>
+        </w:tabs>
+        <w:spacing w:line="240" w:lineRule="auto"/>
+        <w:ind w:left="900"/>
+        <w:jc w:val="both"/>
+        <w:textAlignment w:val="baseline"/>
+        <w:rPr>
+          <w:rFonts w:eastAsia="Times New Roman"/>
+          <w:color w:val="auto"/>
+          <w:lang w:val="en-US"/>
+        </w:rPr>
+      </w:pPr>
+      <w:r>
+        <w:rPr>
+          <w:rFonts w:eastAsia="Times New Roman"/>
+          <w:b/>
+          <w:bCs/>
+          <w:color w:val="auto"/>
+          <w:bdr w:val="none" w:sz="0" w:space="0" w:color="auto" w:frame="1"/>
+          <w:lang w:val="en-US"/>
+        </w:rPr>
+        <w:t>Communication</w:t>
+      </w:r>
+      <w:r>
+        <w:rPr>
+          <w:rFonts w:eastAsia="Times New Roman"/>
+          <w:color w:val="auto"/>
+          <w:lang w:val="en-US"/>
+        </w:rPr>
+        <w:t>: communication channels encourage disclosure of problems</w:t>
+      </w:r>
     </w:p>
     <w:p>
       <w:pPr>
         <w:rPr>
           <w:b/>
           <w:color w:val="B7B7B7"/>
+          <w:lang w:val="en-US"/>
         </w:rPr>
       </w:pPr>
       <w:r>
         <w:rPr>
           <w:b/>
           <w:color w:val="B7B7B7"/>
-        </w:rPr>
-        <w:t xml:space="preserve">[Instructions: </w:t>
-      </w:r>
-    </w:p>
-    <w:p>
-      <w:pPr>
-        <w:rPr>
-          <w:b/>
-          <w:color w:val="B7B7B7"/>
-        </w:rPr>
-      </w:pPr>
-      <w:r>
-        <w:rPr>
-          <w:b/>
-          <w:color w:val="B7B7B7"/>
-        </w:rPr>
-        <w:t>Describe t</w:t>
-      </w:r>
-      <w:r>
-        <w:rPr>
-          <w:b/>
-          <w:color w:val="B7B7B7"/>
-        </w:rPr>
-        <w:t xml:space="preserve">he characteristics of your company's safety culture. How do these characteristics help maintain your safety </w:t>
-      </w:r>
-      <w:proofErr w:type="gramStart"/>
-      <w:r>
-        <w:rPr>
-          <w:b/>
-          <w:color w:val="B7B7B7"/>
-        </w:rPr>
-        <w:t>culture.</w:t>
-      </w:r>
-      <w:proofErr w:type="gramEnd"/>
-      <w:r>
-        <w:rPr>
-          <w:b/>
-          <w:color w:val="B7B7B7"/>
-        </w:rPr>
-        <w:t xml:space="preserve"> Hint: See the lesson about Safety Culture</w:t>
-      </w:r>
-    </w:p>
-    <w:p>
-      <w:pPr>
-        <w:rPr>
-          <w:b/>
-          <w:color w:val="B7B7B7"/>
-        </w:rPr>
-      </w:pPr>
-      <w:r>
-        <w:rPr>
-          <w:b/>
-          <w:color w:val="B7B7B7"/>
-        </w:rPr>
-        <w:t>]</w:t>
-      </w:r>
-    </w:p>
-    <w:p>
-      <w:pPr>
-        <w:rPr>
-          <w:b/>
-          <w:color w:val="B7B7B7"/>
-        </w:rPr>
-      </w:pPr>
+          <w:lang w:val="en-US"/>
+        </w:rPr>
+        <w:br w:type="page"/>
+      </w:r>
     </w:p>
     <w:p>
       <w:pPr>
         <w:pStyle w:val="Heading1"/>
         <w:contextualSpacing w:val="0"/>
       </w:pPr>
-      <w:bookmarkStart w:id="18" w:name="_Toc494919912"/>
-      <w:r>
+      <w:bookmarkStart w:id="18" w:name="_Toc495177792"/>
+      <w:r>
+        <w:lastRenderedPageBreak/>
         <w:t>Safety Lifecycle Tailoring</w:t>
       </w:r>
       <w:bookmarkEnd w:id="18"/>
     </w:p>
-    <w:p>
-      <w:pPr>
-        <w:rPr>
-          <w:b/>
-          <w:color w:val="B7B7B7"/>
-        </w:rPr>
-      </w:pPr>
-      <w:r>
-        <w:rPr>
-          <w:b/>
-          <w:color w:val="B7B7B7"/>
-        </w:rPr>
-        <w:t xml:space="preserve">[Instructions: </w:t>
-      </w:r>
-    </w:p>
-    <w:p>
-      <w:pPr>
-        <w:rPr>
-          <w:b/>
-          <w:color w:val="B7B7B7"/>
-        </w:rPr>
-      </w:pPr>
-      <w:r>
-        <w:rPr>
-          <w:b/>
-          <w:color w:val="B7B7B7"/>
-        </w:rPr>
-        <w:t xml:space="preserve">Describe which phases of the safety lifecycle are in scope and which are out of scope for this </w:t>
-      </w:r>
-      <w:proofErr w:type="gramStart"/>
-      <w:r>
-        <w:rPr>
-          <w:b/>
-          <w:color w:val="B7B7B7"/>
-        </w:rPr>
-        <w:t>particular project</w:t>
-      </w:r>
-      <w:proofErr w:type="gramEnd"/>
-      <w:r>
-        <w:rPr>
-          <w:b/>
-          <w:color w:val="B7B7B7"/>
-        </w:rPr>
-        <w:t xml:space="preserve">. Hint: See the </w:t>
-      </w:r>
-      <w:hyperlink w:anchor="_sh22j99mm02k">
-        <w:r>
-          <w:rPr>
-            <w:b/>
-            <w:color w:val="1155CC"/>
-            <w:u w:val="single"/>
-          </w:rPr>
-          <w:t>Intro section</w:t>
-        </w:r>
-      </w:hyperlink>
-      <w:r>
-        <w:rPr>
-          <w:b/>
-          <w:color w:val="B7B7B7"/>
-        </w:rPr>
-        <w:t xml:space="preserve"> of this document</w:t>
-      </w:r>
-    </w:p>
-    <w:p>
-      <w:pPr>
-        <w:rPr>
-          <w:b/>
-          <w:color w:val="B7B7B7"/>
-        </w:rPr>
-      </w:pPr>
-      <w:r>
-        <w:rPr>
-          <w:b/>
-          <w:color w:val="B7B7B7"/>
-        </w:rPr>
-        <w:t>]</w:t>
+    <w:p/>
+    <w:p>
+      <w:pPr>
+        <w:ind w:firstLine="720"/>
+      </w:pPr>
+      <w:r>
+        <w:t>The</w:t>
+      </w:r>
+      <w:r>
+        <w:t xml:space="preserve"> safety lifecycle phases </w:t>
+      </w:r>
+      <w:r>
+        <w:t>that are in scope of this project are c</w:t>
+      </w:r>
+      <w:r>
+        <w:t>oncept phase</w:t>
+      </w:r>
+      <w:r>
+        <w:t>, product d</w:t>
+      </w:r>
+      <w:r>
+        <w:t>evelopment at the</w:t>
+      </w:r>
+      <w:r>
+        <w:t xml:space="preserve"> system l</w:t>
+      </w:r>
+      <w:r>
+        <w:t>evel</w:t>
+      </w:r>
+      <w:r>
+        <w:t xml:space="preserve"> and product development at the software l</w:t>
+      </w:r>
+      <w:r>
+        <w:t>evel</w:t>
+      </w:r>
+      <w:r>
+        <w:t>.</w:t>
+      </w:r>
+    </w:p>
+    <w:p/>
+    <w:p>
+      <w:pPr>
+        <w:ind w:firstLine="720"/>
+      </w:pPr>
+      <w:r>
+        <w:t>On the other hand, product development at the hardware l</w:t>
+      </w:r>
+      <w:r>
+        <w:t>evel</w:t>
+      </w:r>
+      <w:r>
+        <w:t xml:space="preserve"> and production and o</w:t>
+      </w:r>
+      <w:r>
+        <w:t>peration</w:t>
+      </w:r>
+      <w:r>
+        <w:t xml:space="preserve"> are out of scope.</w:t>
+      </w:r>
+    </w:p>
+    <w:p>
+      <w:r>
+        <w:br w:type="page"/>
       </w:r>
     </w:p>
     <w:p>
@@ -3392,65 +3521,14 @@
         <w:pStyle w:val="Heading1"/>
         <w:contextualSpacing w:val="0"/>
       </w:pPr>
-      <w:bookmarkStart w:id="19" w:name="_Toc494919913"/>
-      <w:r>
+      <w:bookmarkStart w:id="19" w:name="_Toc495177793"/>
+      <w:r>
+        <w:lastRenderedPageBreak/>
         <w:t>Roles</w:t>
       </w:r>
       <w:bookmarkEnd w:id="19"/>
     </w:p>
-    <w:p>
-      <w:pPr>
-        <w:rPr>
-          <w:b/>
-          <w:color w:val="B7B7B7"/>
-        </w:rPr>
-      </w:pPr>
-      <w:r>
-        <w:rPr>
-          <w:b/>
-          <w:color w:val="B7B7B7"/>
-        </w:rPr>
-        <w:t xml:space="preserve">[Instructions: </w:t>
-      </w:r>
-    </w:p>
-    <w:p>
-      <w:pPr>
-        <w:rPr>
-          <w:b/>
-          <w:color w:val="B7B7B7"/>
-        </w:rPr>
-      </w:pPr>
-      <w:r>
-        <w:rPr>
-          <w:b/>
-          <w:color w:val="B7B7B7"/>
-        </w:rPr>
-        <w:t>This section is here for your reference. You do not need to do anything here. It is provided to help with filling out the development interface agreement section.</w:t>
-      </w:r>
-    </w:p>
-    <w:p>
-      <w:pPr>
-        <w:rPr>
-          <w:b/>
-          <w:color w:val="B7B7B7"/>
-        </w:rPr>
-      </w:pPr>
-      <w:r>
-        <w:rPr>
-          <w:b/>
-          <w:color w:val="B7B7B7"/>
-        </w:rPr>
-        <w:t>]</w:t>
-      </w:r>
-    </w:p>
-    <w:p>
-      <w:pPr>
-        <w:rPr>
-          <w:b/>
-          <w:color w:val="B7B7B7"/>
-        </w:rPr>
-      </w:pPr>
-    </w:p>
+    <w:p/>
     <w:tbl>
       <w:tblPr>
         <w:tblStyle w:val="a1"/>
@@ -3663,7 +3741,6 @@
               <w:contextualSpacing w:val="0"/>
             </w:pPr>
             <w:r>
-              <w:lastRenderedPageBreak/>
               <w:t xml:space="preserve">Functional </w:t>
             </w:r>
             <w:proofErr w:type="gramStart"/>
@@ -3746,10 +3823,7 @@
               <w:contextualSpacing w:val="0"/>
             </w:pPr>
             <w:r>
-              <w:t>OE</w:t>
-            </w:r>
-            <w:r>
-              <w:t>M or external</w:t>
+              <w:t>OEM or external</w:t>
             </w:r>
           </w:p>
         </w:tc>
@@ -3757,17 +3831,98 @@
     </w:tbl>
     <w:p/>
     <w:p>
+      <w:r>
+        <w:br w:type="page"/>
+      </w:r>
+    </w:p>
+    <w:p>
       <w:pPr>
         <w:pStyle w:val="Heading1"/>
         <w:contextualSpacing w:val="0"/>
       </w:pPr>
-      <w:bookmarkStart w:id="20" w:name="_Toc494919914"/>
-      <w:r>
+      <w:bookmarkStart w:id="20" w:name="_Toc495177794"/>
+      <w:r>
+        <w:lastRenderedPageBreak/>
         <w:t>Development Interface Agreement</w:t>
       </w:r>
       <w:bookmarkEnd w:id="20"/>
     </w:p>
     <w:p/>
+    <w:p>
+      <w:pPr>
+        <w:ind w:firstLine="720"/>
+        <w:jc w:val="both"/>
+        <w:rPr>
+          <w:lang w:val="en-US"/>
+        </w:rPr>
+      </w:pPr>
+      <w:r>
+        <w:rPr>
+          <w:lang w:val="en-US"/>
+        </w:rPr>
+        <w:t>A DIA (development interface agreement) defines the roles and responsibilities between companies involved in developing a product. All involved parties need to agree on the contents of the DIA before the project begins.</w:t>
+      </w:r>
+      <w:r>
+        <w:rPr>
+          <w:lang w:val="en-US"/>
+        </w:rPr>
+        <w:t xml:space="preserve"> It</w:t>
+      </w:r>
+      <w:r>
+        <w:rPr>
+          <w:lang w:val="en-US"/>
+        </w:rPr>
+        <w:t xml:space="preserve"> also specifies what evidence and work products each party will provide to prove that work was done according to the agreement.</w:t>
+      </w:r>
+      <w:r>
+        <w:rPr>
+          <w:lang w:val="en-US"/>
+        </w:rPr>
+        <w:t xml:space="preserve"> Finally, it</w:t>
+      </w:r>
+      <w:r>
+        <w:rPr>
+          <w:lang w:val="en-US"/>
+        </w:rPr>
+        <w:t xml:space="preserve"> ensure</w:t>
+      </w:r>
+      <w:r>
+        <w:rPr>
+          <w:lang w:val="en-US"/>
+        </w:rPr>
+        <w:t>s</w:t>
+      </w:r>
+      <w:r>
+        <w:rPr>
+          <w:lang w:val="en-US"/>
+        </w:rPr>
+        <w:t xml:space="preserve"> that all parties are developing safe vehicles in compliance with ISO 26262.</w:t>
+      </w:r>
+    </w:p>
+    <w:p>
+      <w:pPr>
+        <w:ind w:firstLine="720"/>
+        <w:jc w:val="both"/>
+        <w:rPr>
+          <w:lang w:val="en-US"/>
+        </w:rPr>
+      </w:pPr>
+    </w:p>
+    <w:p>
+      <w:pPr>
+        <w:ind w:firstLine="720"/>
+        <w:jc w:val="both"/>
+        <w:rPr>
+          <w:lang w:val="en-US"/>
+        </w:rPr>
+      </w:pPr>
+      <w:r>
+        <w:rPr>
+          <w:lang w:val="en-US"/>
+        </w:rPr>
+        <w:t>The responsibility of our company is to analyze and modify the various sub-systems from a functional safety viewpoint that meets the requirements needed by the OEM for the functioning lane assistance system.</w:t>
+      </w:r>
+    </w:p>
     <w:p>
       <w:pPr>
         <w:rPr>
@@ -3780,172 +3935,17 @@
           <w:b/>
           <w:color w:val="B7B7B7"/>
         </w:rPr>
-        <w:t>[Instructions:</w:t>
-      </w:r>
-    </w:p>
-    <w:p>
-      <w:pPr>
-        <w:rPr>
-          <w:b/>
-          <w:color w:val="B7B7B7"/>
-        </w:rPr>
-      </w:pPr>
-      <w:r>
-        <w:rPr>
-          <w:b/>
-          <w:color w:val="B7B7B7"/>
-        </w:rPr>
-        <w:t xml:space="preserve">Assume in this project that you work for the tier-1 organization as described in the above roles table. You are taking on the role of both the functional safety manager and functional safety engineer. </w:t>
-      </w:r>
-    </w:p>
-    <w:p>
-      <w:pPr>
-        <w:rPr>
-          <w:b/>
-          <w:color w:val="B7B7B7"/>
-        </w:rPr>
-      </w:pPr>
-      <w:r>
-        <w:rPr>
-          <w:b/>
-          <w:color w:val="B7B7B7"/>
-        </w:rPr>
-        <w:t xml:space="preserve"> </w:t>
-      </w:r>
-    </w:p>
-    <w:p>
-      <w:pPr>
-        <w:rPr>
-          <w:b/>
-          <w:color w:val="B7B7B7"/>
-        </w:rPr>
-      </w:pPr>
-      <w:r>
-        <w:rPr>
-          <w:b/>
-          <w:color w:val="B7B7B7"/>
-        </w:rPr>
-        <w:t>Please answer the following questions:</w:t>
-      </w:r>
-    </w:p>
-    <w:p>
-      <w:pPr>
-        <w:rPr>
-          <w:b/>
-          <w:color w:val="B7B7B7"/>
-        </w:rPr>
-      </w:pPr>
-    </w:p>
-    <w:p>
-      <w:pPr>
-        <w:numPr>
-          <w:ilvl w:val="0"/>
-          <w:numId w:val="3"/>
-        </w:numPr>
-        <w:ind w:hanging="360"/>
-        <w:contextualSpacing/>
-        <w:rPr>
-          <w:b/>
-          <w:color w:val="B7B7B7"/>
-        </w:rPr>
-      </w:pPr>
-      <w:r>
-        <w:rPr>
-          <w:b/>
-          <w:color w:val="B7B7B7"/>
-        </w:rPr>
-        <w:t xml:space="preserve">What is the </w:t>
-      </w:r>
-      <w:r>
-        <w:rPr>
-          <w:b/>
-          <w:color w:val="B7B7B7"/>
-        </w:rPr>
-        <w:t>purpose of a development interface agreement?</w:t>
-      </w:r>
-    </w:p>
-    <w:p>
-      <w:pPr>
-        <w:rPr>
-          <w:b/>
-          <w:color w:val="B7B7B7"/>
-        </w:rPr>
-      </w:pPr>
-    </w:p>
-    <w:p>
-      <w:pPr>
-        <w:rPr>
-          <w:b/>
-          <w:color w:val="B7B7B7"/>
-        </w:rPr>
-      </w:pPr>
-    </w:p>
-    <w:p>
-      <w:pPr>
-        <w:rPr>
-          <w:b/>
-          <w:color w:val="B7B7B7"/>
-        </w:rPr>
-      </w:pPr>
-    </w:p>
-    <w:p>
-      <w:pPr>
-        <w:numPr>
-          <w:ilvl w:val="0"/>
-          <w:numId w:val="3"/>
-        </w:numPr>
-        <w:ind w:hanging="360"/>
-        <w:contextualSpacing/>
-        <w:rPr>
-          <w:b/>
-          <w:color w:val="B7B7B7"/>
-        </w:rPr>
-      </w:pPr>
-      <w:r>
-        <w:rPr>
-          <w:b/>
-          <w:color w:val="B7B7B7"/>
-        </w:rPr>
-        <w:t>What will be the responsibilities of your company versus the responsibilities of the OEM? Hint: In this project, the OEM is supplying a functioning lane assistance system. Your company needs to analyze and m</w:t>
-      </w:r>
-      <w:r>
-        <w:rPr>
-          <w:b/>
-          <w:color w:val="B7B7B7"/>
-        </w:rPr>
-        <w:t>odify the various sub-systems from a functional safety viewpoint.</w:t>
-      </w:r>
-    </w:p>
-    <w:p>
-      <w:pPr>
-        <w:rPr>
-          <w:b/>
-          <w:color w:val="B7B7B7"/>
-        </w:rPr>
-      </w:pPr>
-      <w:r>
-        <w:rPr>
-          <w:b/>
-          <w:color w:val="B7B7B7"/>
-        </w:rPr>
-        <w:t>]</w:t>
-      </w:r>
-    </w:p>
-    <w:p>
-      <w:pPr>
-        <w:rPr>
-          <w:b/>
-          <w:color w:val="B7B7B7"/>
-        </w:rPr>
-      </w:pPr>
+        <w:br w:type="page"/>
+      </w:r>
     </w:p>
     <w:p>
       <w:pPr>
         <w:pStyle w:val="Heading1"/>
         <w:contextualSpacing w:val="0"/>
       </w:pPr>
-      <w:bookmarkStart w:id="21" w:name="_Toc494919915"/>
-      <w:r>
+      <w:bookmarkStart w:id="21" w:name="_Toc495177795"/>
+      <w:r>
+        <w:lastRenderedPageBreak/>
         <w:t>Confirmation Measures</w:t>
       </w:r>
       <w:bookmarkEnd w:id="21"/>
@@ -3953,194 +3953,126 @@
     <w:p/>
     <w:p>
       <w:pPr>
+        <w:ind w:firstLine="720"/>
+      </w:pPr>
+      <w:r>
+        <w:t xml:space="preserve">There are two main purpose of confirmation measures, </w:t>
+      </w:r>
+      <w:r>
+        <w:t>that a functional safety project conforms to ISO 26262, and</w:t>
+      </w:r>
+      <w:r>
+        <w:t xml:space="preserve"> </w:t>
+      </w:r>
+      <w:r>
+        <w:t>that the project really does make the vehicle safer.</w:t>
+      </w:r>
+    </w:p>
+    <w:p/>
+    <w:p>
+      <w:pPr>
+        <w:ind w:firstLine="720"/>
         <w:rPr>
           <w:b/>
-          <w:color w:val="B7B7B7"/>
+          <w:lang w:val="en-US"/>
         </w:rPr>
       </w:pPr>
       <w:r>
         <w:rPr>
           <w:b/>
-          <w:color w:val="B7B7B7"/>
-        </w:rPr>
-        <w:t xml:space="preserve">[Instructions: </w:t>
-      </w:r>
-    </w:p>
-    <w:p>
-      <w:pPr>
+          <w:lang w:val="en-US"/>
+        </w:rPr>
+        <w:t>Confirmation review</w:t>
+      </w:r>
+    </w:p>
+    <w:p>
+      <w:pPr>
+        <w:ind w:firstLine="720"/>
+        <w:rPr>
+          <w:lang w:val="en-US"/>
+        </w:rPr>
+      </w:pPr>
+      <w:r>
+        <w:rPr>
+          <w:lang w:val="en-US"/>
+        </w:rPr>
+        <w:t>Ensures that the project complies with ISO 26262. As the product is designed and developed, an independent person would review the work to make sure ISO 26262 is being followed.</w:t>
+      </w:r>
+    </w:p>
+    <w:p>
+      <w:pPr>
+        <w:rPr>
+          <w:lang w:val="en-US"/>
+        </w:rPr>
+      </w:pPr>
+    </w:p>
+    <w:p>
+      <w:pPr>
+        <w:ind w:firstLine="720"/>
         <w:rPr>
           <w:b/>
-          <w:color w:val="B7B7B7"/>
+          <w:lang w:val="en-US"/>
         </w:rPr>
       </w:pPr>
       <w:r>
         <w:rPr>
           <w:b/>
-          <w:color w:val="B7B7B7"/>
-        </w:rPr>
-        <w:t>Please answer the following questions:</w:t>
-      </w:r>
-    </w:p>
-    <w:p>
-      <w:pPr>
+          <w:lang w:val="en-US"/>
+        </w:rPr>
+        <w:t>Functional safety audit</w:t>
+      </w:r>
+    </w:p>
+    <w:p>
+      <w:pPr>
+        <w:ind w:firstLine="720"/>
+        <w:rPr>
+          <w:lang w:val="en-US"/>
+        </w:rPr>
+      </w:pPr>
+      <w:r>
+        <w:rPr>
+          <w:lang w:val="en-US"/>
+        </w:rPr>
+        <w:t>Checking to make sure that the actual implementation of the project conforms to the safety plan is called a functional safety audit.</w:t>
+      </w:r>
+    </w:p>
+    <w:p>
+      <w:pPr>
+        <w:rPr>
+          <w:lang w:val="en-US"/>
+        </w:rPr>
+      </w:pPr>
+    </w:p>
+    <w:p>
+      <w:pPr>
+        <w:ind w:firstLine="720"/>
         <w:rPr>
           <w:b/>
-          <w:color w:val="B7B7B7"/>
-        </w:rPr>
-      </w:pPr>
-    </w:p>
-    <w:p>
-      <w:pPr>
-        <w:numPr>
-          <w:ilvl w:val="0"/>
-          <w:numId w:val="2"/>
-        </w:numPr>
-        <w:ind w:hanging="360"/>
-        <w:contextualSpacing/>
+          <w:lang w:val="en-US"/>
+        </w:rPr>
+      </w:pPr>
+      <w:r>
         <w:rPr>
           <w:b/>
-          <w:color w:val="B7B7B7"/>
-        </w:rPr>
-      </w:pPr>
-      <w:r>
-        <w:rPr>
-          <w:b/>
-          <w:color w:val="B7B7B7"/>
-        </w:rPr>
-        <w:t>What is the main purpose of confirmation measures?</w:t>
-      </w:r>
-    </w:p>
-    <w:p>
-      <w:pPr>
-        <w:numPr>
-          <w:ilvl w:val="0"/>
-          <w:numId w:val="2"/>
-        </w:numPr>
-        <w:ind w:hanging="360"/>
-        <w:contextualSpacing/>
-        <w:rPr>
-          <w:b/>
-          <w:color w:val="B7B7B7"/>
-        </w:rPr>
-      </w:pPr>
-      <w:r>
-        <w:rPr>
-          <w:b/>
-          <w:color w:val="B7B7B7"/>
-        </w:rPr>
-        <w:t>What is a confirmation review?</w:t>
-      </w:r>
-    </w:p>
-    <w:p>
-      <w:pPr>
-        <w:numPr>
-          <w:ilvl w:val="0"/>
-          <w:numId w:val="2"/>
-        </w:numPr>
-        <w:ind w:hanging="360"/>
-        <w:contextualSpacing/>
-        <w:rPr>
-          <w:b/>
-          <w:color w:val="B7B7B7"/>
-        </w:rPr>
-      </w:pPr>
-      <w:r>
-        <w:rPr>
-          <w:b/>
-          <w:color w:val="B7B7B7"/>
-        </w:rPr>
-        <w:t>What is a functional safet</w:t>
-      </w:r>
-      <w:r>
-        <w:rPr>
-          <w:b/>
-          <w:color w:val="B7B7B7"/>
-        </w:rPr>
-        <w:t>y audit?</w:t>
-      </w:r>
-    </w:p>
-    <w:p>
-      <w:pPr>
-        <w:numPr>
-          <w:ilvl w:val="0"/>
-          <w:numId w:val="2"/>
-        </w:numPr>
-        <w:ind w:hanging="360"/>
-        <w:contextualSpacing/>
-        <w:rPr>
-          <w:b/>
-          <w:color w:val="B7B7B7"/>
-        </w:rPr>
-      </w:pPr>
-      <w:r>
-        <w:rPr>
-          <w:b/>
-          <w:color w:val="B7B7B7"/>
-        </w:rPr>
-        <w:t>What is a functional safety assessment?</w:t>
-      </w:r>
-    </w:p>
-    <w:p>
-      <w:pPr>
-        <w:rPr>
-          <w:b/>
-          <w:color w:val="B7B7B7"/>
-        </w:rPr>
-      </w:pPr>
-      <w:r>
-        <w:rPr>
-          <w:b/>
-          <w:color w:val="B7B7B7"/>
-        </w:rPr>
-        <w:t>]</w:t>
-      </w:r>
-    </w:p>
-    <w:p>
-      <w:pPr>
-        <w:rPr>
-          <w:b/>
-          <w:color w:val="B7B7B7"/>
-        </w:rPr>
-      </w:pPr>
-    </w:p>
-    <w:p>
-      <w:pPr>
-        <w:rPr>
-          <w:b/>
-          <w:color w:val="B7B7B7"/>
-        </w:rPr>
-      </w:pPr>
-    </w:p>
-    <w:p>
-      <w:r>
-        <w:pict>
-          <v:rect id="_x0000_i1025" style="width:0;height:1.5pt" o:hralign="center" o:hrstd="t" o:hr="t" fillcolor="#a0a0a0" stroked="f"/>
-        </w:pict>
-      </w:r>
-    </w:p>
-    <w:p>
-      <w:r>
-        <w:lastRenderedPageBreak/>
-        <w:t xml:space="preserve">A safety plan could have other sections that we are not including here. For example, a safety plan would probably contain a complete project schedule. </w:t>
+          <w:lang w:val="en-US"/>
+        </w:rPr>
+        <w:t>Functional safety assessment</w:t>
+      </w:r>
+    </w:p>
+    <w:p>
+      <w:pPr>
+        <w:ind w:firstLine="720"/>
+      </w:pPr>
+      <w:r>
+        <w:rPr>
+          <w:lang w:val="en-US"/>
+        </w:rPr>
+        <w:t>Confirming that plans, designs and developed products achieve functional safety is called a functional safety assessment.</w:t>
       </w:r>
     </w:p>
     <w:p/>
-    <w:p>
-      <w:r>
-        <w:t>There might also be a "Supporting Process Management" section that would cover "Part 8: Supporting Processes" of the ISO 26262 functional safety standard. This would include descriptions of how the company handles requirements management, change management</w:t>
-      </w:r>
-      <w:r>
-        <w:t>, configuration management, documentation management, and software tool usage and confidence.</w:t>
-      </w:r>
-    </w:p>
-    <w:p/>
-    <w:p>
-      <w:r>
-        <w:t>Similarly, a confirmation measures section would go into more detail about how each confirmation will be carried out.</w:t>
-      </w:r>
-    </w:p>
     <w:sectPr>
-      <w:footerReference w:type="default" r:id="rId10"/>
+      <w:footerReference w:type="default" r:id="rId12"/>
       <w:pgSz w:w="12240" w:h="15840"/>
       <w:pgMar w:top="1440" w:right="1440" w:bottom="1440" w:left="1440" w:header="0" w:footer="720" w:gutter="0"/>
       <w:pgNumType w:start="1"/>
@@ -4209,6 +4141,155 @@
 <file path=word/numbering.xml><?xml version="1.0" encoding="utf-8"?>
 <w:numbering xmlns:wpc="http://schemas.microsoft.com/office/word/2010/wordprocessingCanvas" xmlns:cx="http://schemas.microsoft.com/office/drawing/2014/chartex" xmlns:cx1="http://schemas.microsoft.com/office/drawing/2015/9/8/chartex" xmlns:cx2="http://schemas.microsoft.com/office/drawing/2015/10/21/chartex" xmlns:cx3="http://schemas.microsoft.com/office/drawing/2016/5/9/chartex" xmlns:cx4="http://schemas.microsoft.com/office/drawing/2016/5/10/chartex" xmlns:cx5="http://schemas.microsoft.com/office/drawing/2016/5/11/chartex" xmlns:cx6="http://schemas.microsoft.com/office/drawing/2016/5/12/chartex" xmlns:cx7="http://schemas.microsoft.com/office/drawing/2016/5/13/chartex" xmlns:cx8="http://schemas.microsoft.com/office/drawing/2016/5/14/chartex" xmlns:mc="http://schemas.openxmlformats.org/markup-compatibility/2006" xmlns:aink="http://schemas.microsoft.com/office/drawing/2016/ink" xmlns:am3d="http://schemas.microsoft.com/office/drawing/2017/model3d" xmlns:o="urn:schemas-microsoft-com:office:office" xmlns:r="http://schemas.openxmlformats.org/officeDocument/2006/relationships" xmlns:m="http://schemas.openxmlformats.org/officeDocument/2006/math" xmlns:v="urn:schemas-microsoft-com:vml" xmlns:wp14="http://schemas.microsoft.com/office/word/2010/wordprocessingDrawing" xmlns:wp="http://schemas.openxmlformats.org/drawingml/2006/wordprocessingDrawing" xmlns:w10="urn:schemas-microsoft-com:office:word" xmlns:w="http://schemas.openxmlformats.org/wordprocessingml/2006/main" xmlns:w14="http://schemas.microsoft.com/office/word/2010/wordml" xmlns:w15="http://schemas.microsoft.com/office/word/2012/wordml" xmlns:w16cid="http://schemas.microsoft.com/office/word/2016/wordml/cid" xmlns:w16se="http://schemas.microsoft.com/office/word/2015/wordml/symex" xmlns:wpg="http://schemas.microsoft.com/office/word/2010/wordprocessingGroup" xmlns:wpi="http://schemas.microsoft.com/office/word/2010/wordprocessingInk" xmlns:wne="http://schemas.microsoft.com/office/word/2006/wordml" xmlns:wps="http://schemas.microsoft.com/office/word/2010/wordprocessingShape" mc:Ignorable="w14 w15 w16se w16cid wp14">
   <w:abstractNum w:abstractNumId="0" w15:restartNumberingAfterBreak="0">
+    <w:nsid w:val="49B44EED"/>
+    <w:multiLevelType w:val="multilevel"/>
+    <w:tmpl w:val="53F2D384"/>
+    <w:lvl w:ilvl="0">
+      <w:start w:val="1"/>
+      <w:numFmt w:val="bullet"/>
+      <w:lvlText w:val=""/>
+      <w:lvlJc w:val="left"/>
+      <w:pPr>
+        <w:tabs>
+          <w:tab w:val="num" w:pos="720"/>
+        </w:tabs>
+        <w:ind w:left="720" w:hanging="360"/>
+      </w:pPr>
+      <w:rPr>
+        <w:rFonts w:ascii="Symbol" w:hAnsi="Symbol" w:hint="default"/>
+        <w:sz w:val="20"/>
+      </w:rPr>
+    </w:lvl>
+    <w:lvl w:ilvl="1" w:tentative="1">
+      <w:start w:val="1"/>
+      <w:numFmt w:val="bullet"/>
+      <w:lvlText w:val=""/>
+      <w:lvlJc w:val="left"/>
+      <w:pPr>
+        <w:tabs>
+          <w:tab w:val="num" w:pos="1440"/>
+        </w:tabs>
+        <w:ind w:left="1440" w:hanging="360"/>
+      </w:pPr>
+      <w:rPr>
+        <w:rFonts w:ascii="Symbol" w:hAnsi="Symbol" w:hint="default"/>
+        <w:sz w:val="20"/>
+      </w:rPr>
+    </w:lvl>
+    <w:lvl w:ilvl="2" w:tentative="1">
+      <w:start w:val="1"/>
+      <w:numFmt w:val="bullet"/>
+      <w:lvlText w:val=""/>
+      <w:lvlJc w:val="left"/>
+      <w:pPr>
+        <w:tabs>
+          <w:tab w:val="num" w:pos="2160"/>
+        </w:tabs>
+        <w:ind w:left="2160" w:hanging="360"/>
+      </w:pPr>
+      <w:rPr>
+        <w:rFonts w:ascii="Symbol" w:hAnsi="Symbol" w:hint="default"/>
+        <w:sz w:val="20"/>
+      </w:rPr>
+    </w:lvl>
+    <w:lvl w:ilvl="3" w:tentative="1">
+      <w:start w:val="1"/>
+      <w:numFmt w:val="bullet"/>
+      <w:lvlText w:val=""/>
+      <w:lvlJc w:val="left"/>
+      <w:pPr>
+        <w:tabs>
+          <w:tab w:val="num" w:pos="2880"/>
+        </w:tabs>
+        <w:ind w:left="2880" w:hanging="360"/>
+      </w:pPr>
+      <w:rPr>
+        <w:rFonts w:ascii="Symbol" w:hAnsi="Symbol" w:hint="default"/>
+        <w:sz w:val="20"/>
+      </w:rPr>
+    </w:lvl>
+    <w:lvl w:ilvl="4" w:tentative="1">
+      <w:start w:val="1"/>
+      <w:numFmt w:val="bullet"/>
+      <w:lvlText w:val=""/>
+      <w:lvlJc w:val="left"/>
+      <w:pPr>
+        <w:tabs>
+          <w:tab w:val="num" w:pos="3600"/>
+        </w:tabs>
+        <w:ind w:left="3600" w:hanging="360"/>
+      </w:pPr>
+      <w:rPr>
+        <w:rFonts w:ascii="Symbol" w:hAnsi="Symbol" w:hint="default"/>
+        <w:sz w:val="20"/>
+      </w:rPr>
+    </w:lvl>
+    <w:lvl w:ilvl="5" w:tentative="1">
+      <w:start w:val="1"/>
+      <w:numFmt w:val="bullet"/>
+      <w:lvlText w:val=""/>
+      <w:lvlJc w:val="left"/>
+      <w:pPr>
+        <w:tabs>
+          <w:tab w:val="num" w:pos="4320"/>
+        </w:tabs>
+        <w:ind w:left="4320" w:hanging="360"/>
+      </w:pPr>
+      <w:rPr>
+        <w:rFonts w:ascii="Symbol" w:hAnsi="Symbol" w:hint="default"/>
+        <w:sz w:val="20"/>
+      </w:rPr>
+    </w:lvl>
+    <w:lvl w:ilvl="6" w:tentative="1">
+      <w:start w:val="1"/>
+      <w:numFmt w:val="bullet"/>
+      <w:lvlText w:val=""/>
+      <w:lvlJc w:val="left"/>
+      <w:pPr>
+        <w:tabs>
+          <w:tab w:val="num" w:pos="5040"/>
+        </w:tabs>
+        <w:ind w:left="5040" w:hanging="360"/>
+      </w:pPr>
+      <w:rPr>
+        <w:rFonts w:ascii="Symbol" w:hAnsi="Symbol" w:hint="default"/>
+        <w:sz w:val="20"/>
+      </w:rPr>
+    </w:lvl>
+    <w:lvl w:ilvl="7" w:tentative="1">
+      <w:start w:val="1"/>
+      <w:numFmt w:val="bullet"/>
+      <w:lvlText w:val=""/>
+      <w:lvlJc w:val="left"/>
+      <w:pPr>
+        <w:tabs>
+          <w:tab w:val="num" w:pos="5760"/>
+        </w:tabs>
+        <w:ind w:left="5760" w:hanging="360"/>
+      </w:pPr>
+      <w:rPr>
+        <w:rFonts w:ascii="Symbol" w:hAnsi="Symbol" w:hint="default"/>
+        <w:sz w:val="20"/>
+      </w:rPr>
+    </w:lvl>
+    <w:lvl w:ilvl="8" w:tentative="1">
+      <w:start w:val="1"/>
+      <w:numFmt w:val="bullet"/>
+      <w:lvlText w:val=""/>
+      <w:lvlJc w:val="left"/>
+      <w:pPr>
+        <w:tabs>
+          <w:tab w:val="num" w:pos="6480"/>
+        </w:tabs>
+        <w:ind w:left="6480" w:hanging="360"/>
+      </w:pPr>
+      <w:rPr>
+        <w:rFonts w:ascii="Symbol" w:hAnsi="Symbol" w:hint="default"/>
+        <w:sz w:val="20"/>
+      </w:rPr>
+    </w:lvl>
+  </w:abstractNum>
+  <w:abstractNum w:abstractNumId="1" w15:restartNumberingAfterBreak="0">
     <w:nsid w:val="77F54400"/>
     <w:multiLevelType w:val="multilevel"/>
     <w:tmpl w:val="DF4AA9D6"/>
@@ -4321,7 +4402,7 @@
       </w:rPr>
     </w:lvl>
   </w:abstractNum>
-  <w:abstractNum w:abstractNumId="1" w15:restartNumberingAfterBreak="0">
+  <w:abstractNum w:abstractNumId="2" w15:restartNumberingAfterBreak="0">
     <w:nsid w:val="786E56C2"/>
     <w:multiLevelType w:val="multilevel"/>
     <w:tmpl w:val="1526A2EE"/>
@@ -4434,7 +4515,7 @@
       </w:rPr>
     </w:lvl>
   </w:abstractNum>
-  <w:abstractNum w:abstractNumId="2" w15:restartNumberingAfterBreak="0">
+  <w:abstractNum w:abstractNumId="3" w15:restartNumberingAfterBreak="0">
     <w:nsid w:val="7C9A75FF"/>
     <w:multiLevelType w:val="multilevel"/>
     <w:tmpl w:val="2618CF5E"/>
@@ -4548,13 +4629,16 @@
     </w:lvl>
   </w:abstractNum>
   <w:num w:numId="1">
-    <w:abstractNumId w:val="0"/>
+    <w:abstractNumId w:val="1"/>
   </w:num>
   <w:num w:numId="2">
-    <w:abstractNumId w:val="1"/>
+    <w:abstractNumId w:val="2"/>
   </w:num>
   <w:num w:numId="3">
-    <w:abstractNumId w:val="2"/>
+    <w:abstractNumId w:val="3"/>
+  </w:num>
+  <w:num w:numId="4">
+    <w:abstractNumId w:val="0"/>
   </w:num>
 </w:numbering>
 </file>
@@ -5247,6 +5331,61 @@
       <w:lang w:val="en-US"/>
     </w:rPr>
   </w:style>
+  <w:style w:type="paragraph" w:styleId="Caption">
+    <w:name w:val="caption"/>
+    <w:basedOn w:val="Normal"/>
+    <w:next w:val="Normal"/>
+    <w:uiPriority w:val="35"/>
+    <w:unhideWhenUsed/>
+    <w:qFormat/>
+    <w:rsid w:val="005B56B0"/>
+    <w:pPr>
+      <w:spacing w:after="200" w:line="240" w:lineRule="auto"/>
+    </w:pPr>
+    <w:rPr>
+      <w:i/>
+      <w:iCs/>
+      <w:color w:val="44546A" w:themeColor="text2"/>
+      <w:sz w:val="18"/>
+      <w:szCs w:val="18"/>
+    </w:rPr>
+  </w:style>
+  <w:style w:type="paragraph" w:styleId="NormalWeb">
+    <w:name w:val="Normal (Web)"/>
+    <w:basedOn w:val="Normal"/>
+    <w:uiPriority w:val="99"/>
+    <w:semiHidden/>
+    <w:unhideWhenUsed/>
+    <w:rsid w:val="006C0C66"/>
+    <w:pPr>
+      <w:pBdr>
+        <w:top w:val="none" w:sz="0" w:space="0" w:color="auto"/>
+        <w:left w:val="none" w:sz="0" w:space="0" w:color="auto"/>
+        <w:bottom w:val="none" w:sz="0" w:space="0" w:color="auto"/>
+        <w:right w:val="none" w:sz="0" w:space="0" w:color="auto"/>
+        <w:between w:val="none" w:sz="0" w:space="0" w:color="auto"/>
+      </w:pBdr>
+      <w:spacing w:before="100" w:beforeAutospacing="1" w:after="100" w:afterAutospacing="1" w:line="240" w:lineRule="auto"/>
+    </w:pPr>
+    <w:rPr>
+      <w:rFonts w:ascii="Times New Roman" w:eastAsia="Times New Roman" w:hAnsi="Times New Roman" w:cs="Times New Roman"/>
+      <w:color w:val="auto"/>
+      <w:sz w:val="24"/>
+      <w:szCs w:val="24"/>
+      <w:lang w:val="en-US"/>
+    </w:rPr>
+  </w:style>
+  <w:style w:type="character" w:styleId="Strong">
+    <w:name w:val="Strong"/>
+    <w:basedOn w:val="DefaultParagraphFont"/>
+    <w:uiPriority w:val="22"/>
+    <w:qFormat/>
+    <w:rsid w:val="006C0C66"/>
+    <w:rPr>
+      <w:b/>
+      <w:bCs/>
+    </w:rPr>
+  </w:style>
 </w:styles>
 </file>
 
@@ -5543,4 +5682,16 @@
     </a:ext>
   </a:extLst>
 </a:theme>
+</file>
+
+<file path=customXml/item1.xml><?xml version="1.0" encoding="utf-8"?>
+<b:Sources xmlns:b="http://schemas.openxmlformats.org/officeDocument/2006/bibliography" xmlns="http://schemas.openxmlformats.org/officeDocument/2006/bibliography" SelectedStyle="\APASixthEditionOfficeOnline.xsl" StyleName="APA" Version="6"/>
+</file>
+
+<file path=customXml/itemProps1.xml><?xml version="1.0" encoding="utf-8"?>
+<ds:datastoreItem xmlns:ds="http://schemas.openxmlformats.org/officeDocument/2006/customXml" ds:itemID="{330194C2-4224-4332-B097-BD27691DDA56}">
+  <ds:schemaRefs>
+    <ds:schemaRef ds:uri="http://schemas.openxmlformats.org/officeDocument/2006/bibliography"/>
+  </ds:schemaRefs>
+</ds:datastoreItem>
 </file>
</xml_diff>